<commit_message>
Listo "tutorial" para conectarse a la bd
</commit_message>
<xml_diff>
--- a/Como llamar a los stored procedure de la base de datos.docx
+++ b/Como llamar a los stored procedure de la base de datos.docx
@@ -57,8 +57,40 @@
           <w:color w:val="532476"/>
           <w:szCs w:val="20"/>
         </w:rPr>
-        <w:t>Pasándole el nombre del procedure mas las variables que necesita.</w:t>
-      </w:r>
+        <w:t>Pasá</w:t>
+      </w:r>
+      <w:r>
+        <w:rPr>
+          <w:rFonts w:ascii="Courier New" w:hAnsi="Courier New" w:cs="Courier New"/>
+          <w:b/>
+          <w:noProof/>
+          <w:color w:val="532476"/>
+          <w:szCs w:val="20"/>
+        </w:rPr>
+        <w:t>ndole el nombre del procedure ma</w:t>
+      </w:r>
+      <w:r>
+        <w:rPr>
+          <w:rFonts w:ascii="Courier New" w:hAnsi="Courier New" w:cs="Courier New"/>
+          <w:b/>
+          <w:noProof/>
+          <w:color w:val="532476"/>
+          <w:szCs w:val="20"/>
+        </w:rPr>
+        <w:t>s las variables que necesita.</w:t>
+      </w:r>
+    </w:p>
+    <w:p>
+      <w:pPr>
+        <w:pStyle w:val="Prrafodelista"/>
+        <w:rPr>
+          <w:rFonts w:ascii="Courier New" w:hAnsi="Courier New" w:cs="Courier New"/>
+          <w:b/>
+          <w:noProof/>
+          <w:color w:val="532476"/>
+          <w:szCs w:val="20"/>
+        </w:rPr>
+      </w:pPr>
     </w:p>
     <w:p>
       <w:pPr>
@@ -86,6 +118,7 @@
           <w:color w:val="532476"/>
           <w:sz w:val="18"/>
           <w:szCs w:val="20"/>
+          <w:lang w:val="en-US"/>
         </w:rPr>
       </w:pPr>
       <w:r>
@@ -106,7 +139,18 @@
           <w:sz w:val="18"/>
           <w:szCs w:val="20"/>
         </w:rPr>
-        <w:t>. Este this.Username puede ser el username que ingresaron en el textbox de la app. This.Username = txbUsername.Text()</w:t>
+        <w:t xml:space="preserve">. Este this.Username puede ser el username que ingresaron en el textbox de la app. </w:t>
+      </w:r>
+      <w:r>
+        <w:rPr>
+          <w:rFonts w:ascii="Courier New" w:hAnsi="Courier New" w:cs="Courier New"/>
+          <w:noProof/>
+          <w:color w:val="532476"/>
+          <w:sz w:val="18"/>
+          <w:szCs w:val="20"/>
+          <w:lang w:val="en-US"/>
+        </w:rPr>
+        <w:t>This.Username = txbUsername.Text()</w:t>
       </w:r>
     </w:p>
     <w:p>
@@ -121,6 +165,7 @@
           <w:noProof/>
           <w:sz w:val="20"/>
           <w:szCs w:val="20"/>
+          <w:lang w:val="en-US"/>
         </w:rPr>
       </w:pPr>
     </w:p>
@@ -136,6 +181,7 @@
           <w:noProof/>
           <w:sz w:val="20"/>
           <w:szCs w:val="20"/>
+          <w:lang w:val="en-US"/>
         </w:rPr>
       </w:pPr>
     </w:p>
@@ -560,7 +606,6 @@
           <w:color w:val="0000FF"/>
           <w:sz w:val="20"/>
           <w:szCs w:val="20"/>
-          <w:lang w:val="en-US"/>
         </w:rPr>
         <w:t xml:space="preserve"> </w:t>
       </w:r>
@@ -722,8 +767,45 @@
           <w:szCs w:val="20"/>
           <w:lang w:val="en-US"/>
         </w:rPr>
+        <w:t xml:space="preserve"> AS</w:t>
+      </w:r>
+      <w:r>
+        <w:rPr>
+          <w:rFonts w:ascii="Courier New" w:hAnsi="Courier New" w:cs="Courier New"/>
+          <w:noProof/>
+          <w:sz w:val="20"/>
+          <w:szCs w:val="20"/>
+          <w:lang w:val="en-US"/>
+        </w:rPr>
         <w:t xml:space="preserve"> </w:t>
       </w:r>
+    </w:p>
+    <w:p>
+      <w:pPr>
+        <w:autoSpaceDE w:val="0"/>
+        <w:autoSpaceDN w:val="0"/>
+        <w:adjustRightInd w:val="0"/>
+        <w:spacing w:after="0" w:line="240" w:lineRule="auto"/>
+        <w:ind w:left="567"/>
+        <w:rPr>
+          <w:rFonts w:ascii="Courier New" w:hAnsi="Courier New" w:cs="Courier New"/>
+          <w:noProof/>
+          <w:color w:val="808080"/>
+          <w:sz w:val="20"/>
+          <w:szCs w:val="20"/>
+          <w:lang w:val="en-US"/>
+        </w:rPr>
+      </w:pPr>
+      <w:r>
+        <w:rPr>
+          <w:rFonts w:ascii="Courier New" w:hAnsi="Courier New" w:cs="Courier New"/>
+          <w:noProof/>
+          <w:sz w:val="20"/>
+          <w:szCs w:val="20"/>
+          <w:lang w:val="en-US"/>
+        </w:rPr>
+        <w:t xml:space="preserve">    </w:t>
+      </w:r>
       <w:r>
         <w:rPr>
           <w:rFonts w:ascii="Courier New" w:hAnsi="Courier New" w:cs="Courier New"/>
@@ -733,7 +815,7 @@
           <w:szCs w:val="20"/>
           <w:lang w:val="en-US"/>
         </w:rPr>
-        <w:t>AS</w:t>
+        <w:t>SELECT</w:t>
       </w:r>
       <w:r>
         <w:rPr>
@@ -745,6 +827,17 @@
         </w:rPr>
         <w:t xml:space="preserve"> </w:t>
       </w:r>
+      <w:r>
+        <w:rPr>
+          <w:rFonts w:ascii="Courier New" w:hAnsi="Courier New" w:cs="Courier New"/>
+          <w:noProof/>
+          <w:color w:val="808080"/>
+          <w:sz w:val="20"/>
+          <w:szCs w:val="20"/>
+          <w:lang w:val="en-US"/>
+        </w:rPr>
+        <w:t>*</w:t>
+      </w:r>
     </w:p>
     <w:p>
       <w:pPr>
@@ -756,11 +849,78 @@
         <w:rPr>
           <w:rFonts w:ascii="Courier New" w:hAnsi="Courier New" w:cs="Courier New"/>
           <w:noProof/>
+          <w:sz w:val="20"/>
+          <w:szCs w:val="20"/>
+          <w:lang w:val="en-US"/>
+        </w:rPr>
+      </w:pPr>
+      <w:r>
+        <w:rPr>
+          <w:rFonts w:ascii="Courier New" w:hAnsi="Courier New" w:cs="Courier New"/>
+          <w:noProof/>
+          <w:sz w:val="20"/>
+          <w:szCs w:val="20"/>
+          <w:lang w:val="en-US"/>
+        </w:rPr>
+        <w:t xml:space="preserve">    </w:t>
+      </w:r>
+      <w:r>
+        <w:rPr>
+          <w:rFonts w:ascii="Courier New" w:hAnsi="Courier New" w:cs="Courier New"/>
+          <w:noProof/>
+          <w:color w:val="0000FF"/>
+          <w:sz w:val="20"/>
+          <w:szCs w:val="20"/>
+          <w:lang w:val="en-US"/>
+        </w:rPr>
+        <w:t>FROM</w:t>
+      </w:r>
+      <w:r>
+        <w:rPr>
+          <w:rFonts w:ascii="Courier New" w:hAnsi="Courier New" w:cs="Courier New"/>
+          <w:noProof/>
+          <w:sz w:val="20"/>
+          <w:szCs w:val="20"/>
+          <w:lang w:val="en-US"/>
+        </w:rPr>
+        <w:t xml:space="preserve"> OOZMA_KAPPA</w:t>
+      </w:r>
+      <w:r>
+        <w:rPr>
+          <w:rFonts w:ascii="Courier New" w:hAnsi="Courier New" w:cs="Courier New"/>
+          <w:noProof/>
           <w:color w:val="808080"/>
           <w:sz w:val="20"/>
           <w:szCs w:val="20"/>
           <w:lang w:val="en-US"/>
         </w:rPr>
+        <w:t>.</w:t>
+      </w:r>
+      <w:r>
+        <w:rPr>
+          <w:rFonts w:ascii="Courier New" w:hAnsi="Courier New" w:cs="Courier New"/>
+          <w:noProof/>
+          <w:sz w:val="20"/>
+          <w:szCs w:val="20"/>
+          <w:lang w:val="en-US"/>
+        </w:rPr>
+        <w:t>Usuario</w:t>
+      </w:r>
+    </w:p>
+    <w:p>
+      <w:pPr>
+        <w:autoSpaceDE w:val="0"/>
+        <w:autoSpaceDN w:val="0"/>
+        <w:adjustRightInd w:val="0"/>
+        <w:spacing w:after="0" w:line="240" w:lineRule="auto"/>
+        <w:ind w:left="567"/>
+        <w:rPr>
+          <w:rFonts w:ascii="Courier New" w:hAnsi="Courier New" w:cs="Courier New"/>
+          <w:noProof/>
+          <w:color w:val="808080"/>
+          <w:sz w:val="20"/>
+          <w:szCs w:val="20"/>
+        </w:rPr>
       </w:pPr>
       <w:r>
         <w:rPr>
@@ -779,9 +939,229 @@
           <w:color w:val="0000FF"/>
           <w:sz w:val="20"/>
           <w:szCs w:val="20"/>
-          <w:lang w:val="en-US"/>
-        </w:rPr>
-        <w:t>SELECT</w:t>
+        </w:rPr>
+        <w:t>WHERE</w:t>
+      </w:r>
+      <w:r>
+        <w:rPr>
+          <w:rFonts w:ascii="Courier New" w:hAnsi="Courier New" w:cs="Courier New"/>
+          <w:noProof/>
+          <w:sz w:val="20"/>
+          <w:szCs w:val="20"/>
+        </w:rPr>
+        <w:t xml:space="preserve"> usuario_username </w:t>
+      </w:r>
+      <w:r>
+        <w:rPr>
+          <w:rFonts w:ascii="Courier New" w:hAnsi="Courier New" w:cs="Courier New"/>
+          <w:noProof/>
+          <w:color w:val="808080"/>
+          <w:sz w:val="20"/>
+          <w:szCs w:val="20"/>
+        </w:rPr>
+        <w:t>=</w:t>
+      </w:r>
+      <w:r>
+        <w:rPr>
+          <w:rFonts w:ascii="Courier New" w:hAnsi="Courier New" w:cs="Courier New"/>
+          <w:noProof/>
+          <w:sz w:val="20"/>
+          <w:szCs w:val="20"/>
+        </w:rPr>
+        <w:t xml:space="preserve"> @Username </w:t>
+      </w:r>
+      <w:r>
+        <w:rPr>
+          <w:rFonts w:ascii="Courier New" w:hAnsi="Courier New" w:cs="Courier New"/>
+          <w:noProof/>
+          <w:color w:val="808080"/>
+          <w:sz w:val="20"/>
+          <w:szCs w:val="20"/>
+        </w:rPr>
+        <w:t>AND</w:t>
+      </w:r>
+      <w:r>
+        <w:rPr>
+          <w:rFonts w:ascii="Courier New" w:hAnsi="Courier New" w:cs="Courier New"/>
+          <w:noProof/>
+          <w:sz w:val="20"/>
+          <w:szCs w:val="20"/>
+        </w:rPr>
+        <w:t xml:space="preserve"> usuario_estado </w:t>
+      </w:r>
+      <w:r>
+        <w:rPr>
+          <w:rFonts w:ascii="Courier New" w:hAnsi="Courier New" w:cs="Courier New"/>
+          <w:noProof/>
+          <w:color w:val="808080"/>
+          <w:sz w:val="20"/>
+          <w:szCs w:val="20"/>
+        </w:rPr>
+        <w:t>=</w:t>
+      </w:r>
+      <w:r>
+        <w:rPr>
+          <w:rFonts w:ascii="Courier New" w:hAnsi="Courier New" w:cs="Courier New"/>
+          <w:noProof/>
+          <w:sz w:val="20"/>
+          <w:szCs w:val="20"/>
+        </w:rPr>
+        <w:t xml:space="preserve"> 0</w:t>
+      </w:r>
+      <w:r>
+        <w:rPr>
+          <w:rFonts w:ascii="Courier New" w:hAnsi="Courier New" w:cs="Courier New"/>
+          <w:noProof/>
+          <w:color w:val="808080"/>
+          <w:sz w:val="20"/>
+          <w:szCs w:val="20"/>
+        </w:rPr>
+        <w:t>;</w:t>
+      </w:r>
+    </w:p>
+    <w:p>
+      <w:pPr>
+        <w:autoSpaceDE w:val="0"/>
+        <w:autoSpaceDN w:val="0"/>
+        <w:adjustRightInd w:val="0"/>
+        <w:spacing w:after="0" w:line="240" w:lineRule="auto"/>
+        <w:ind w:left="567"/>
+        <w:rPr>
+          <w:rFonts w:ascii="Courier New" w:hAnsi="Courier New" w:cs="Courier New"/>
+          <w:noProof/>
+          <w:sz w:val="20"/>
+          <w:szCs w:val="20"/>
+        </w:rPr>
+      </w:pPr>
+    </w:p>
+    <w:p>
+      <w:pPr>
+        <w:pStyle w:val="Prrafodelista"/>
+        <w:rPr>
+          <w:rFonts w:ascii="Courier New" w:hAnsi="Courier New" w:cs="Courier New"/>
+          <w:b/>
+          <w:noProof/>
+          <w:color w:val="532476"/>
+          <w:szCs w:val="20"/>
+        </w:rPr>
+      </w:pPr>
+    </w:p>
+    <w:p>
+      <w:pPr>
+        <w:pStyle w:val="Prrafodelista"/>
+        <w:jc w:val="both"/>
+        <w:rPr>
+          <w:rFonts w:ascii="Courier New" w:hAnsi="Courier New" w:cs="Courier New"/>
+          <w:noProof/>
+          <w:color w:val="532476"/>
+          <w:sz w:val="18"/>
+          <w:szCs w:val="20"/>
+        </w:rPr>
+      </w:pPr>
+      <w:r>
+        <w:rPr>
+          <w:rFonts w:ascii="Courier New" w:hAnsi="Courier New" w:cs="Courier New"/>
+          <w:noProof/>
+          <w:color w:val="532476"/>
+          <w:sz w:val="18"/>
+          <w:szCs w:val="20"/>
+        </w:rPr>
+        <w:t>E</w:t>
+      </w:r>
+      <w:r>
+        <w:rPr>
+          <w:rFonts w:ascii="Courier New" w:hAnsi="Courier New" w:cs="Courier New"/>
+          <w:noProof/>
+          <w:color w:val="532476"/>
+          <w:sz w:val="18"/>
+          <w:szCs w:val="20"/>
+        </w:rPr>
+        <w:t>s por eso que defino un DataSet ds para guardar el resultado del sp.</w:t>
+      </w:r>
+    </w:p>
+    <w:p>
+      <w:pPr>
+        <w:pStyle w:val="Prrafodelista"/>
+        <w:jc w:val="both"/>
+        <w:rPr>
+          <w:rFonts w:ascii="Courier New" w:hAnsi="Courier New" w:cs="Courier New"/>
+          <w:noProof/>
+          <w:color w:val="532476"/>
+          <w:sz w:val="18"/>
+          <w:szCs w:val="20"/>
+        </w:rPr>
+      </w:pPr>
+      <w:r>
+        <w:rPr>
+          <w:rFonts w:ascii="Courier New" w:hAnsi="Courier New" w:cs="Courier New"/>
+          <w:noProof/>
+          <w:color w:val="532476"/>
+          <w:sz w:val="18"/>
+          <w:szCs w:val="20"/>
+        </w:rPr>
+        <w:t>Una vez que tengo guardada la “tabla” en el ds, tengo que desarmarla y guardarla en variables de C# para poder usarlos. No puedo usar directamente el ds , si no que tengo que asignarle cada columna a una variable.</w:t>
+      </w:r>
+    </w:p>
+    <w:p>
+      <w:pPr>
+        <w:pStyle w:val="Prrafodelista"/>
+        <w:jc w:val="both"/>
+        <w:rPr>
+          <w:rFonts w:ascii="Courier New" w:hAnsi="Courier New" w:cs="Courier New"/>
+          <w:noProof/>
+          <w:color w:val="532476"/>
+          <w:sz w:val="18"/>
+          <w:szCs w:val="20"/>
+        </w:rPr>
+      </w:pPr>
+      <w:r>
+        <w:rPr>
+          <w:rFonts w:ascii="Courier New" w:hAnsi="Courier New" w:cs="Courier New"/>
+          <w:noProof/>
+          <w:color w:val="532476"/>
+          <w:sz w:val="18"/>
+          <w:szCs w:val="20"/>
+        </w:rPr>
+        <w:t>En el caso de la clase Usuario al principio defini un usuario del tipo Usuario. Por lo que los datos obtenidos por el sp los voy a guardar en este objeto usuario. Para ello utilizo y defino los metodos DATAROWTOOBJECT (convertir fila en objeto basicamente).</w:t>
+      </w:r>
+    </w:p>
+    <w:p>
+      <w:pPr>
+        <w:pStyle w:val="Prrafodelista"/>
+        <w:rPr>
+          <w:rFonts w:ascii="Courier New" w:hAnsi="Courier New" w:cs="Courier New"/>
+          <w:noProof/>
+          <w:color w:val="532476"/>
+          <w:sz w:val="18"/>
+          <w:szCs w:val="20"/>
+        </w:rPr>
+      </w:pPr>
+    </w:p>
+    <w:p>
+      <w:pPr>
+        <w:autoSpaceDE w:val="0"/>
+        <w:autoSpaceDN w:val="0"/>
+        <w:adjustRightInd w:val="0"/>
+        <w:spacing w:after="0" w:line="240" w:lineRule="auto"/>
+        <w:ind w:firstLine="720"/>
+        <w:rPr>
+          <w:rFonts w:ascii="Courier New" w:hAnsi="Courier New" w:cs="Courier New"/>
+          <w:noProof/>
+          <w:sz w:val="20"/>
+          <w:szCs w:val="20"/>
+          <w:lang w:val="en-US"/>
+        </w:rPr>
+      </w:pPr>
+      <w:r>
+        <w:rPr>
+          <w:rFonts w:ascii="Courier New" w:hAnsi="Courier New" w:cs="Courier New"/>
+          <w:noProof/>
+          <w:color w:val="0000FF"/>
+          <w:sz w:val="20"/>
+          <w:szCs w:val="20"/>
+          <w:lang w:val="en-US"/>
+        </w:rPr>
+        <w:t>public</w:t>
       </w:r>
       <w:r>
         <w:rPr>
@@ -797,106 +1177,22 @@
         <w:rPr>
           <w:rFonts w:ascii="Courier New" w:hAnsi="Courier New" w:cs="Courier New"/>
           <w:noProof/>
-          <w:color w:val="808080"/>
-          <w:sz w:val="20"/>
-          <w:szCs w:val="20"/>
-          <w:lang w:val="en-US"/>
-        </w:rPr>
-        <w:t>*</w:t>
-      </w:r>
-    </w:p>
-    <w:p>
-      <w:pPr>
-        <w:autoSpaceDE w:val="0"/>
-        <w:autoSpaceDN w:val="0"/>
-        <w:adjustRightInd w:val="0"/>
-        <w:spacing w:after="0" w:line="240" w:lineRule="auto"/>
-        <w:ind w:left="567"/>
-        <w:rPr>
-          <w:rFonts w:ascii="Courier New" w:hAnsi="Courier New" w:cs="Courier New"/>
-          <w:noProof/>
-          <w:sz w:val="20"/>
-          <w:szCs w:val="20"/>
-          <w:lang w:val="en-US"/>
-        </w:rPr>
-      </w:pPr>
-      <w:r>
-        <w:rPr>
-          <w:rFonts w:ascii="Courier New" w:hAnsi="Courier New" w:cs="Courier New"/>
-          <w:noProof/>
-          <w:sz w:val="20"/>
-          <w:szCs w:val="20"/>
-          <w:lang w:val="en-US"/>
-        </w:rPr>
-        <w:t xml:space="preserve">    </w:t>
-      </w:r>
-      <w:r>
-        <w:rPr>
-          <w:rFonts w:ascii="Courier New" w:hAnsi="Courier New" w:cs="Courier New"/>
-          <w:noProof/>
           <w:color w:val="0000FF"/>
           <w:sz w:val="20"/>
           <w:szCs w:val="20"/>
           <w:lang w:val="en-US"/>
         </w:rPr>
-        <w:t>FROM</w:t>
-      </w:r>
-      <w:r>
-        <w:rPr>
-          <w:rFonts w:ascii="Courier New" w:hAnsi="Courier New" w:cs="Courier New"/>
-          <w:noProof/>
-          <w:sz w:val="20"/>
-          <w:szCs w:val="20"/>
-          <w:lang w:val="en-US"/>
-        </w:rPr>
-        <w:t xml:space="preserve"> OOZMA_KAPPA</w:t>
-      </w:r>
-      <w:r>
-        <w:rPr>
-          <w:rFonts w:ascii="Courier New" w:hAnsi="Courier New" w:cs="Courier New"/>
-          <w:noProof/>
-          <w:color w:val="808080"/>
-          <w:sz w:val="20"/>
-          <w:szCs w:val="20"/>
-          <w:lang w:val="en-US"/>
-        </w:rPr>
-        <w:t>.</w:t>
-      </w:r>
-      <w:r>
-        <w:rPr>
-          <w:rFonts w:ascii="Courier New" w:hAnsi="Courier New" w:cs="Courier New"/>
-          <w:noProof/>
-          <w:sz w:val="20"/>
-          <w:szCs w:val="20"/>
-          <w:lang w:val="en-US"/>
-        </w:rPr>
-        <w:t>Usuario</w:t>
-      </w:r>
-    </w:p>
-    <w:p>
-      <w:pPr>
-        <w:autoSpaceDE w:val="0"/>
-        <w:autoSpaceDN w:val="0"/>
-        <w:adjustRightInd w:val="0"/>
-        <w:spacing w:after="0" w:line="240" w:lineRule="auto"/>
-        <w:ind w:left="567"/>
-        <w:rPr>
-          <w:rFonts w:ascii="Courier New" w:hAnsi="Courier New" w:cs="Courier New"/>
-          <w:noProof/>
-          <w:color w:val="808080"/>
-          <w:sz w:val="20"/>
-          <w:szCs w:val="20"/>
-        </w:rPr>
-      </w:pPr>
-      <w:r>
-        <w:rPr>
-          <w:rFonts w:ascii="Courier New" w:hAnsi="Courier New" w:cs="Courier New"/>
-          <w:noProof/>
-          <w:sz w:val="20"/>
-          <w:szCs w:val="20"/>
-          <w:lang w:val="en-US"/>
-        </w:rPr>
-        <w:t xml:space="preserve">    </w:t>
+        <w:t>override</w:t>
+      </w:r>
+      <w:r>
+        <w:rPr>
+          <w:rFonts w:ascii="Courier New" w:hAnsi="Courier New" w:cs="Courier New"/>
+          <w:noProof/>
+          <w:sz w:val="20"/>
+          <w:szCs w:val="20"/>
+          <w:lang w:val="en-US"/>
+        </w:rPr>
+        <w:t xml:space="preserve"> </w:t>
       </w:r>
       <w:r>
         <w:rPr>
@@ -905,117 +1201,456 @@
           <w:color w:val="0000FF"/>
           <w:sz w:val="20"/>
           <w:szCs w:val="20"/>
-        </w:rPr>
-        <w:t>WHERE</w:t>
-      </w:r>
-      <w:r>
-        <w:rPr>
-          <w:rFonts w:ascii="Courier New" w:hAnsi="Courier New" w:cs="Courier New"/>
-          <w:noProof/>
-          <w:sz w:val="20"/>
-          <w:szCs w:val="20"/>
-        </w:rPr>
-        <w:t xml:space="preserve"> usuario_username </w:t>
-      </w:r>
-      <w:r>
-        <w:rPr>
-          <w:rFonts w:ascii="Courier New" w:hAnsi="Courier New" w:cs="Courier New"/>
-          <w:noProof/>
-          <w:color w:val="808080"/>
-          <w:sz w:val="20"/>
-          <w:szCs w:val="20"/>
-        </w:rPr>
-        <w:t>=</w:t>
-      </w:r>
-      <w:r>
-        <w:rPr>
-          <w:rFonts w:ascii="Courier New" w:hAnsi="Courier New" w:cs="Courier New"/>
-          <w:noProof/>
-          <w:sz w:val="20"/>
-          <w:szCs w:val="20"/>
-        </w:rPr>
-        <w:t xml:space="preserve"> @Username </w:t>
-      </w:r>
-      <w:r>
-        <w:rPr>
-          <w:rFonts w:ascii="Courier New" w:hAnsi="Courier New" w:cs="Courier New"/>
-          <w:noProof/>
-          <w:color w:val="808080"/>
-          <w:sz w:val="20"/>
-          <w:szCs w:val="20"/>
-        </w:rPr>
-        <w:t>AND</w:t>
-      </w:r>
-      <w:r>
-        <w:rPr>
-          <w:rFonts w:ascii="Courier New" w:hAnsi="Courier New" w:cs="Courier New"/>
-          <w:noProof/>
-          <w:sz w:val="20"/>
-          <w:szCs w:val="20"/>
-        </w:rPr>
-        <w:t xml:space="preserve"> usuario_estado </w:t>
-      </w:r>
-      <w:r>
-        <w:rPr>
-          <w:rFonts w:ascii="Courier New" w:hAnsi="Courier New" w:cs="Courier New"/>
-          <w:noProof/>
-          <w:color w:val="808080"/>
-          <w:sz w:val="20"/>
-          <w:szCs w:val="20"/>
-        </w:rPr>
-        <w:t>=</w:t>
-      </w:r>
-      <w:r>
-        <w:rPr>
-          <w:rFonts w:ascii="Courier New" w:hAnsi="Courier New" w:cs="Courier New"/>
-          <w:noProof/>
-          <w:sz w:val="20"/>
-          <w:szCs w:val="20"/>
-        </w:rPr>
-        <w:t xml:space="preserve"> 0</w:t>
-      </w:r>
-      <w:r>
-        <w:rPr>
-          <w:rFonts w:ascii="Courier New" w:hAnsi="Courier New" w:cs="Courier New"/>
-          <w:noProof/>
-          <w:color w:val="808080"/>
-          <w:sz w:val="20"/>
-          <w:szCs w:val="20"/>
-        </w:rPr>
-        <w:t>;</w:t>
-      </w:r>
-    </w:p>
-    <w:p>
-      <w:pPr>
-        <w:autoSpaceDE w:val="0"/>
-        <w:autoSpaceDN w:val="0"/>
-        <w:adjustRightInd w:val="0"/>
-        <w:spacing w:after="0" w:line="240" w:lineRule="auto"/>
-        <w:ind w:left="567"/>
-        <w:rPr>
-          <w:rFonts w:ascii="Courier New" w:hAnsi="Courier New" w:cs="Courier New"/>
-          <w:noProof/>
-          <w:sz w:val="20"/>
-          <w:szCs w:val="20"/>
-        </w:rPr>
-      </w:pPr>
-    </w:p>
-    <w:p>
-      <w:pPr>
-        <w:pStyle w:val="Prrafodelista"/>
-        <w:rPr>
-          <w:rFonts w:ascii="Courier New" w:hAnsi="Courier New" w:cs="Courier New"/>
-          <w:b/>
-          <w:noProof/>
-          <w:color w:val="532476"/>
-          <w:szCs w:val="20"/>
-        </w:rPr>
-      </w:pPr>
-    </w:p>
-    <w:p>
-      <w:pPr>
-        <w:pStyle w:val="Prrafodelista"/>
-        <w:jc w:val="both"/>
+          <w:lang w:val="en-US"/>
+        </w:rPr>
+        <w:t>void</w:t>
+      </w:r>
+      <w:r>
+        <w:rPr>
+          <w:rFonts w:ascii="Courier New" w:hAnsi="Courier New" w:cs="Courier New"/>
+          <w:noProof/>
+          <w:sz w:val="20"/>
+          <w:szCs w:val="20"/>
+          <w:lang w:val="en-US"/>
+        </w:rPr>
+        <w:t xml:space="preserve"> DataRowToObject(</w:t>
+      </w:r>
+      <w:r>
+        <w:rPr>
+          <w:rFonts w:ascii="Courier New" w:hAnsi="Courier New" w:cs="Courier New"/>
+          <w:noProof/>
+          <w:color w:val="2B91AF"/>
+          <w:sz w:val="20"/>
+          <w:szCs w:val="20"/>
+          <w:lang w:val="en-US"/>
+        </w:rPr>
+        <w:t>DataRow</w:t>
+      </w:r>
+      <w:r>
+        <w:rPr>
+          <w:rFonts w:ascii="Courier New" w:hAnsi="Courier New" w:cs="Courier New"/>
+          <w:noProof/>
+          <w:sz w:val="20"/>
+          <w:szCs w:val="20"/>
+          <w:lang w:val="en-US"/>
+        </w:rPr>
+        <w:t xml:space="preserve"> dr)</w:t>
+      </w:r>
+    </w:p>
+    <w:p>
+      <w:pPr>
+        <w:autoSpaceDE w:val="0"/>
+        <w:autoSpaceDN w:val="0"/>
+        <w:adjustRightInd w:val="0"/>
+        <w:spacing w:after="0" w:line="240" w:lineRule="auto"/>
+        <w:rPr>
+          <w:rFonts w:ascii="Courier New" w:hAnsi="Courier New" w:cs="Courier New"/>
+          <w:noProof/>
+          <w:sz w:val="20"/>
+          <w:szCs w:val="20"/>
+        </w:rPr>
+      </w:pPr>
+      <w:r>
+        <w:rPr>
+          <w:rFonts w:ascii="Courier New" w:hAnsi="Courier New" w:cs="Courier New"/>
+          <w:noProof/>
+          <w:sz w:val="20"/>
+          <w:szCs w:val="20"/>
+          <w:lang w:val="en-US"/>
+        </w:rPr>
+        <w:t xml:space="preserve">        </w:t>
+      </w:r>
+      <w:r>
+        <w:rPr>
+          <w:rFonts w:ascii="Courier New" w:hAnsi="Courier New" w:cs="Courier New"/>
+          <w:noProof/>
+          <w:sz w:val="20"/>
+          <w:szCs w:val="20"/>
+        </w:rPr>
+        <w:t>{</w:t>
+      </w:r>
+    </w:p>
+    <w:p>
+      <w:pPr>
+        <w:autoSpaceDE w:val="0"/>
+        <w:autoSpaceDN w:val="0"/>
+        <w:adjustRightInd w:val="0"/>
+        <w:spacing w:after="0" w:line="240" w:lineRule="auto"/>
+        <w:rPr>
+          <w:rFonts w:ascii="Courier New" w:hAnsi="Courier New" w:cs="Courier New"/>
+          <w:noProof/>
+          <w:color w:val="008000"/>
+          <w:sz w:val="20"/>
+          <w:szCs w:val="20"/>
+        </w:rPr>
+      </w:pPr>
+      <w:r>
+        <w:rPr>
+          <w:rFonts w:ascii="Courier New" w:hAnsi="Courier New" w:cs="Courier New"/>
+          <w:noProof/>
+          <w:sz w:val="20"/>
+          <w:szCs w:val="20"/>
+        </w:rPr>
+        <w:t xml:space="preserve">            </w:t>
+      </w:r>
+      <w:r>
+        <w:rPr>
+          <w:rFonts w:ascii="Courier New" w:hAnsi="Courier New" w:cs="Courier New"/>
+          <w:noProof/>
+          <w:color w:val="008000"/>
+          <w:sz w:val="20"/>
+          <w:szCs w:val="20"/>
+        </w:rPr>
+        <w:t>// Esto es tal cual lo devuelve el stored de la DB</w:t>
+      </w:r>
+    </w:p>
+    <w:p>
+      <w:pPr>
+        <w:autoSpaceDE w:val="0"/>
+        <w:autoSpaceDN w:val="0"/>
+        <w:adjustRightInd w:val="0"/>
+        <w:spacing w:after="0" w:line="240" w:lineRule="auto"/>
+        <w:rPr>
+          <w:rFonts w:ascii="Courier New" w:hAnsi="Courier New" w:cs="Courier New"/>
+          <w:noProof/>
+          <w:sz w:val="20"/>
+          <w:szCs w:val="20"/>
+          <w:lang w:val="en-US"/>
+        </w:rPr>
+      </w:pPr>
+      <w:r>
+        <w:rPr>
+          <w:rFonts w:ascii="Courier New" w:hAnsi="Courier New" w:cs="Courier New"/>
+          <w:noProof/>
+          <w:sz w:val="20"/>
+          <w:szCs w:val="20"/>
+        </w:rPr>
+        <w:t xml:space="preserve">            </w:t>
+      </w:r>
+      <w:r>
+        <w:rPr>
+          <w:rFonts w:ascii="Courier New" w:hAnsi="Courier New" w:cs="Courier New"/>
+          <w:noProof/>
+          <w:color w:val="0000FF"/>
+          <w:sz w:val="20"/>
+          <w:szCs w:val="20"/>
+          <w:lang w:val="en-US"/>
+        </w:rPr>
+        <w:t>this</w:t>
+      </w:r>
+      <w:r>
+        <w:rPr>
+          <w:rFonts w:ascii="Courier New" w:hAnsi="Courier New" w:cs="Courier New"/>
+          <w:noProof/>
+          <w:sz w:val="20"/>
+          <w:szCs w:val="20"/>
+          <w:lang w:val="en-US"/>
+        </w:rPr>
+        <w:t xml:space="preserve">.usuario_id = </w:t>
+      </w:r>
+      <w:r>
+        <w:rPr>
+          <w:rFonts w:ascii="Courier New" w:hAnsi="Courier New" w:cs="Courier New"/>
+          <w:noProof/>
+          <w:color w:val="2B91AF"/>
+          <w:sz w:val="20"/>
+          <w:szCs w:val="20"/>
+          <w:lang w:val="en-US"/>
+        </w:rPr>
+        <w:t>Convert</w:t>
+      </w:r>
+      <w:r>
+        <w:rPr>
+          <w:rFonts w:ascii="Courier New" w:hAnsi="Courier New" w:cs="Courier New"/>
+          <w:noProof/>
+          <w:sz w:val="20"/>
+          <w:szCs w:val="20"/>
+          <w:lang w:val="en-US"/>
+        </w:rPr>
+        <w:t>.ToInt32(dr[</w:t>
+      </w:r>
+      <w:r>
+        <w:rPr>
+          <w:rFonts w:ascii="Courier New" w:hAnsi="Courier New" w:cs="Courier New"/>
+          <w:noProof/>
+          <w:color w:val="A31515"/>
+          <w:sz w:val="20"/>
+          <w:szCs w:val="20"/>
+          <w:lang w:val="en-US"/>
+        </w:rPr>
+        <w:t>"usuario_id"</w:t>
+      </w:r>
+      <w:r>
+        <w:rPr>
+          <w:rFonts w:ascii="Courier New" w:hAnsi="Courier New" w:cs="Courier New"/>
+          <w:noProof/>
+          <w:sz w:val="20"/>
+          <w:szCs w:val="20"/>
+          <w:lang w:val="en-US"/>
+        </w:rPr>
+        <w:t>]);</w:t>
+      </w:r>
+    </w:p>
+    <w:p>
+      <w:pPr>
+        <w:autoSpaceDE w:val="0"/>
+        <w:autoSpaceDN w:val="0"/>
+        <w:adjustRightInd w:val="0"/>
+        <w:spacing w:after="0" w:line="240" w:lineRule="auto"/>
+        <w:rPr>
+          <w:rFonts w:ascii="Courier New" w:hAnsi="Courier New" w:cs="Courier New"/>
+          <w:noProof/>
+          <w:sz w:val="20"/>
+          <w:szCs w:val="20"/>
+          <w:lang w:val="en-US"/>
+        </w:rPr>
+      </w:pPr>
+      <w:r>
+        <w:rPr>
+          <w:rFonts w:ascii="Courier New" w:hAnsi="Courier New" w:cs="Courier New"/>
+          <w:noProof/>
+          <w:sz w:val="20"/>
+          <w:szCs w:val="20"/>
+          <w:lang w:val="en-US"/>
+        </w:rPr>
+        <w:t xml:space="preserve">            </w:t>
+      </w:r>
+      <w:r>
+        <w:rPr>
+          <w:rFonts w:ascii="Courier New" w:hAnsi="Courier New" w:cs="Courier New"/>
+          <w:noProof/>
+          <w:color w:val="0000FF"/>
+          <w:sz w:val="20"/>
+          <w:szCs w:val="20"/>
+          <w:lang w:val="en-US"/>
+        </w:rPr>
+        <w:t>this</w:t>
+      </w:r>
+      <w:r>
+        <w:rPr>
+          <w:rFonts w:ascii="Courier New" w:hAnsi="Courier New" w:cs="Courier New"/>
+          <w:noProof/>
+          <w:sz w:val="20"/>
+          <w:szCs w:val="20"/>
+          <w:lang w:val="en-US"/>
+        </w:rPr>
+        <w:t>.Username = dr[</w:t>
+      </w:r>
+      <w:r>
+        <w:rPr>
+          <w:rFonts w:ascii="Courier New" w:hAnsi="Courier New" w:cs="Courier New"/>
+          <w:noProof/>
+          <w:color w:val="A31515"/>
+          <w:sz w:val="20"/>
+          <w:szCs w:val="20"/>
+          <w:lang w:val="en-US"/>
+        </w:rPr>
+        <w:t>"usuario_username"</w:t>
+      </w:r>
+      <w:r>
+        <w:rPr>
+          <w:rFonts w:ascii="Courier New" w:hAnsi="Courier New" w:cs="Courier New"/>
+          <w:noProof/>
+          <w:sz w:val="20"/>
+          <w:szCs w:val="20"/>
+          <w:lang w:val="en-US"/>
+        </w:rPr>
+        <w:t>].ToString();</w:t>
+      </w:r>
+    </w:p>
+    <w:p>
+      <w:pPr>
+        <w:autoSpaceDE w:val="0"/>
+        <w:autoSpaceDN w:val="0"/>
+        <w:adjustRightInd w:val="0"/>
+        <w:spacing w:after="0" w:line="240" w:lineRule="auto"/>
+        <w:rPr>
+          <w:rFonts w:ascii="Courier New" w:hAnsi="Courier New" w:cs="Courier New"/>
+          <w:noProof/>
+          <w:sz w:val="20"/>
+          <w:szCs w:val="20"/>
+          <w:lang w:val="en-US"/>
+        </w:rPr>
+      </w:pPr>
+      <w:r>
+        <w:rPr>
+          <w:rFonts w:ascii="Courier New" w:hAnsi="Courier New" w:cs="Courier New"/>
+          <w:noProof/>
+          <w:sz w:val="20"/>
+          <w:szCs w:val="20"/>
+          <w:lang w:val="en-US"/>
+        </w:rPr>
+        <w:t xml:space="preserve">            </w:t>
+      </w:r>
+      <w:r>
+        <w:rPr>
+          <w:rFonts w:ascii="Courier New" w:hAnsi="Courier New" w:cs="Courier New"/>
+          <w:noProof/>
+          <w:color w:val="0000FF"/>
+          <w:sz w:val="20"/>
+          <w:szCs w:val="20"/>
+          <w:lang w:val="en-US"/>
+        </w:rPr>
+        <w:t>this</w:t>
+      </w:r>
+      <w:r>
+        <w:rPr>
+          <w:rFonts w:ascii="Courier New" w:hAnsi="Courier New" w:cs="Courier New"/>
+          <w:noProof/>
+          <w:sz w:val="20"/>
+          <w:szCs w:val="20"/>
+          <w:lang w:val="en-US"/>
+        </w:rPr>
+        <w:t>.Password = dr[</w:t>
+      </w:r>
+      <w:r>
+        <w:rPr>
+          <w:rFonts w:ascii="Courier New" w:hAnsi="Courier New" w:cs="Courier New"/>
+          <w:noProof/>
+          <w:color w:val="A31515"/>
+          <w:sz w:val="20"/>
+          <w:szCs w:val="20"/>
+          <w:lang w:val="en-US"/>
+        </w:rPr>
+        <w:t>"usuario_password"</w:t>
+      </w:r>
+      <w:r>
+        <w:rPr>
+          <w:rFonts w:ascii="Courier New" w:hAnsi="Courier New" w:cs="Courier New"/>
+          <w:noProof/>
+          <w:sz w:val="20"/>
+          <w:szCs w:val="20"/>
+          <w:lang w:val="en-US"/>
+        </w:rPr>
+        <w:t>].ToString();</w:t>
+      </w:r>
+    </w:p>
+    <w:p>
+      <w:pPr>
+        <w:autoSpaceDE w:val="0"/>
+        <w:autoSpaceDN w:val="0"/>
+        <w:adjustRightInd w:val="0"/>
+        <w:spacing w:after="0" w:line="240" w:lineRule="auto"/>
+        <w:rPr>
+          <w:rFonts w:ascii="Courier New" w:hAnsi="Courier New" w:cs="Courier New"/>
+          <w:noProof/>
+          <w:sz w:val="20"/>
+          <w:szCs w:val="20"/>
+        </w:rPr>
+      </w:pPr>
+      <w:r>
+        <w:rPr>
+          <w:rFonts w:ascii="Courier New" w:hAnsi="Courier New" w:cs="Courier New"/>
+          <w:noProof/>
+          <w:sz w:val="20"/>
+          <w:szCs w:val="20"/>
+          <w:lang w:val="en-US"/>
+        </w:rPr>
+        <w:t xml:space="preserve">            </w:t>
+      </w:r>
+      <w:r>
+        <w:rPr>
+          <w:rFonts w:ascii="Courier New" w:hAnsi="Courier New" w:cs="Courier New"/>
+          <w:noProof/>
+          <w:color w:val="0000FF"/>
+          <w:sz w:val="20"/>
+          <w:szCs w:val="20"/>
+        </w:rPr>
+        <w:t>this</w:t>
+      </w:r>
+      <w:r>
+        <w:rPr>
+          <w:rFonts w:ascii="Courier New" w:hAnsi="Courier New" w:cs="Courier New"/>
+          <w:noProof/>
+          <w:sz w:val="20"/>
+          <w:szCs w:val="20"/>
+        </w:rPr>
+        <w:t xml:space="preserve">.Estado = </w:t>
+      </w:r>
+      <w:r>
+        <w:rPr>
+          <w:rFonts w:ascii="Courier New" w:hAnsi="Courier New" w:cs="Courier New"/>
+          <w:noProof/>
+          <w:color w:val="2B91AF"/>
+          <w:sz w:val="20"/>
+          <w:szCs w:val="20"/>
+        </w:rPr>
+        <w:t>Convert</w:t>
+      </w:r>
+      <w:r>
+        <w:rPr>
+          <w:rFonts w:ascii="Courier New" w:hAnsi="Courier New" w:cs="Courier New"/>
+          <w:noProof/>
+          <w:sz w:val="20"/>
+          <w:szCs w:val="20"/>
+        </w:rPr>
+        <w:t>.ToBoolean(dr[</w:t>
+      </w:r>
+      <w:r>
+        <w:rPr>
+          <w:rFonts w:ascii="Courier New" w:hAnsi="Courier New" w:cs="Courier New"/>
+          <w:noProof/>
+          <w:color w:val="A31515"/>
+          <w:sz w:val="20"/>
+          <w:szCs w:val="20"/>
+        </w:rPr>
+        <w:t>"usuario_estado"</w:t>
+      </w:r>
+      <w:r>
+        <w:rPr>
+          <w:rFonts w:ascii="Courier New" w:hAnsi="Courier New" w:cs="Courier New"/>
+          <w:noProof/>
+          <w:sz w:val="20"/>
+          <w:szCs w:val="20"/>
+        </w:rPr>
+        <w:t>]);</w:t>
+      </w:r>
+    </w:p>
+    <w:p>
+      <w:pPr>
+        <w:autoSpaceDE w:val="0"/>
+        <w:autoSpaceDN w:val="0"/>
+        <w:adjustRightInd w:val="0"/>
+        <w:spacing w:after="0" w:line="240" w:lineRule="auto"/>
+        <w:rPr>
+          <w:rFonts w:ascii="Courier New" w:hAnsi="Courier New" w:cs="Courier New"/>
+          <w:noProof/>
+          <w:sz w:val="20"/>
+          <w:szCs w:val="20"/>
+        </w:rPr>
+      </w:pPr>
+      <w:r>
+        <w:rPr>
+          <w:rFonts w:ascii="Courier New" w:hAnsi="Courier New" w:cs="Courier New"/>
+          <w:noProof/>
+          <w:sz w:val="20"/>
+          <w:szCs w:val="20"/>
+        </w:rPr>
+        <w:t xml:space="preserve">            </w:t>
+      </w:r>
+      <w:r>
+        <w:rPr>
+          <w:rFonts w:ascii="Courier New" w:hAnsi="Courier New" w:cs="Courier New"/>
+          <w:noProof/>
+          <w:color w:val="0000FF"/>
+          <w:sz w:val="20"/>
+          <w:szCs w:val="20"/>
+        </w:rPr>
+        <w:t>this</w:t>
+      </w:r>
+      <w:r>
+        <w:rPr>
+          <w:rFonts w:ascii="Courier New" w:hAnsi="Courier New" w:cs="Courier New"/>
+          <w:noProof/>
+          <w:sz w:val="20"/>
+          <w:szCs w:val="20"/>
+        </w:rPr>
+        <w:t>.ClaveAutoGenerada = esClaveAutoGenerada(dr);</w:t>
+      </w:r>
+    </w:p>
+    <w:p>
+      <w:pPr>
+        <w:pStyle w:val="Prrafodelista"/>
         <w:rPr>
           <w:rFonts w:ascii="Courier New" w:hAnsi="Courier New" w:cs="Courier New"/>
           <w:noProof/>
@@ -1028,649 +1663,21 @@
         <w:rPr>
           <w:rFonts w:ascii="Courier New" w:hAnsi="Courier New" w:cs="Courier New"/>
           <w:noProof/>
+          <w:sz w:val="20"/>
+          <w:szCs w:val="20"/>
+        </w:rPr>
+        <w:t xml:space="preserve">  }</w:t>
+      </w:r>
+    </w:p>
+    <w:p>
+      <w:pPr>
+        <w:pStyle w:val="Prrafodelista"/>
+        <w:rPr>
+          <w:rFonts w:ascii="Courier New" w:hAnsi="Courier New" w:cs="Courier New"/>
+          <w:noProof/>
           <w:color w:val="532476"/>
           <w:sz w:val="18"/>
           <w:szCs w:val="20"/>
-        </w:rPr>
-        <w:t>E</w:t>
-      </w:r>
-      <w:r>
-        <w:rPr>
-          <w:rFonts w:ascii="Courier New" w:hAnsi="Courier New" w:cs="Courier New"/>
-          <w:noProof/>
-          <w:color w:val="532476"/>
-          <w:sz w:val="18"/>
-          <w:szCs w:val="20"/>
-        </w:rPr>
-        <w:t>s por eso que defino un DataSet ds para guardar el resultado del sp.</w:t>
-      </w:r>
-    </w:p>
-    <w:p>
-      <w:pPr>
-        <w:pStyle w:val="Prrafodelista"/>
-        <w:jc w:val="both"/>
-        <w:rPr>
-          <w:rFonts w:ascii="Courier New" w:hAnsi="Courier New" w:cs="Courier New"/>
-          <w:noProof/>
-          <w:color w:val="532476"/>
-          <w:sz w:val="18"/>
-          <w:szCs w:val="20"/>
-        </w:rPr>
-      </w:pPr>
-      <w:r>
-        <w:rPr>
-          <w:rFonts w:ascii="Courier New" w:hAnsi="Courier New" w:cs="Courier New"/>
-          <w:noProof/>
-          <w:color w:val="532476"/>
-          <w:sz w:val="18"/>
-          <w:szCs w:val="20"/>
-        </w:rPr>
-        <w:t>Una vez que tengo guardada la “tabla” en el ds, tengo que desarmarla y guardarla en variables de C# para poder usarlos. No puedo usar directamente el ds , si no que tengo que asignarle cada columna a una variable.</w:t>
-      </w:r>
-    </w:p>
-    <w:p>
-      <w:pPr>
-        <w:pStyle w:val="Prrafodelista"/>
-        <w:jc w:val="both"/>
-        <w:rPr>
-          <w:rFonts w:ascii="Courier New" w:hAnsi="Courier New" w:cs="Courier New"/>
-          <w:noProof/>
-          <w:color w:val="532476"/>
-          <w:sz w:val="18"/>
-          <w:szCs w:val="20"/>
-        </w:rPr>
-      </w:pPr>
-      <w:r>
-        <w:rPr>
-          <w:rFonts w:ascii="Courier New" w:hAnsi="Courier New" w:cs="Courier New"/>
-          <w:noProof/>
-          <w:color w:val="532476"/>
-          <w:sz w:val="18"/>
-          <w:szCs w:val="20"/>
-        </w:rPr>
-        <w:t>En el caso de la clase Usuario al principio defini un usuario del tipo Usuario. Por lo que los datos obtenidos por el sp los voy a guardar en este objeto usuario. Para ello utilizo y defino los metodos DATAROWTOOBJECT (convertir fila en objeto basicamente).</w:t>
-      </w:r>
-    </w:p>
-    <w:p>
-      <w:pPr>
-        <w:pStyle w:val="Prrafodelista"/>
-        <w:rPr>
-          <w:rFonts w:ascii="Courier New" w:hAnsi="Courier New" w:cs="Courier New"/>
-          <w:noProof/>
-          <w:color w:val="532476"/>
-          <w:sz w:val="18"/>
-          <w:szCs w:val="20"/>
-        </w:rPr>
-      </w:pPr>
-    </w:p>
-    <w:p>
-      <w:pPr>
-        <w:autoSpaceDE w:val="0"/>
-        <w:autoSpaceDN w:val="0"/>
-        <w:adjustRightInd w:val="0"/>
-        <w:spacing w:after="0" w:line="240" w:lineRule="auto"/>
-        <w:ind w:firstLine="720"/>
-        <w:rPr>
-          <w:rFonts w:ascii="Courier New" w:hAnsi="Courier New" w:cs="Courier New"/>
-          <w:noProof/>
-          <w:sz w:val="20"/>
-          <w:szCs w:val="20"/>
-          <w:lang w:val="en-US"/>
-        </w:rPr>
-      </w:pPr>
-      <w:r>
-        <w:rPr>
-          <w:rFonts w:ascii="Courier New" w:hAnsi="Courier New" w:cs="Courier New"/>
-          <w:noProof/>
-          <w:color w:val="0000FF"/>
-          <w:sz w:val="20"/>
-          <w:szCs w:val="20"/>
-          <w:lang w:val="en-US"/>
-        </w:rPr>
-        <w:t>public</w:t>
-      </w:r>
-      <w:r>
-        <w:rPr>
-          <w:rFonts w:ascii="Courier New" w:hAnsi="Courier New" w:cs="Courier New"/>
-          <w:noProof/>
-          <w:sz w:val="20"/>
-          <w:szCs w:val="20"/>
-          <w:lang w:val="en-US"/>
-        </w:rPr>
-        <w:t xml:space="preserve"> </w:t>
-      </w:r>
-      <w:r>
-        <w:rPr>
-          <w:rFonts w:ascii="Courier New" w:hAnsi="Courier New" w:cs="Courier New"/>
-          <w:noProof/>
-          <w:color w:val="0000FF"/>
-          <w:sz w:val="20"/>
-          <w:szCs w:val="20"/>
-          <w:lang w:val="en-US"/>
-        </w:rPr>
-        <w:t>override</w:t>
-      </w:r>
-      <w:r>
-        <w:rPr>
-          <w:rFonts w:ascii="Courier New" w:hAnsi="Courier New" w:cs="Courier New"/>
-          <w:noProof/>
-          <w:sz w:val="20"/>
-          <w:szCs w:val="20"/>
-          <w:lang w:val="en-US"/>
-        </w:rPr>
-        <w:t xml:space="preserve"> </w:t>
-      </w:r>
-      <w:r>
-        <w:rPr>
-          <w:rFonts w:ascii="Courier New" w:hAnsi="Courier New" w:cs="Courier New"/>
-          <w:noProof/>
-          <w:color w:val="0000FF"/>
-          <w:sz w:val="20"/>
-          <w:szCs w:val="20"/>
-          <w:lang w:val="en-US"/>
-        </w:rPr>
-        <w:t>void</w:t>
-      </w:r>
-      <w:r>
-        <w:rPr>
-          <w:rFonts w:ascii="Courier New" w:hAnsi="Courier New" w:cs="Courier New"/>
-          <w:noProof/>
-          <w:sz w:val="20"/>
-          <w:szCs w:val="20"/>
-          <w:lang w:val="en-US"/>
-        </w:rPr>
-        <w:t xml:space="preserve"> DataRowToObject(</w:t>
-      </w:r>
-      <w:r>
-        <w:rPr>
-          <w:rFonts w:ascii="Courier New" w:hAnsi="Courier New" w:cs="Courier New"/>
-          <w:noProof/>
-          <w:color w:val="2B91AF"/>
-          <w:sz w:val="20"/>
-          <w:szCs w:val="20"/>
-          <w:lang w:val="en-US"/>
-        </w:rPr>
-        <w:t>DataRow</w:t>
-      </w:r>
-      <w:r>
-        <w:rPr>
-          <w:rFonts w:ascii="Courier New" w:hAnsi="Courier New" w:cs="Courier New"/>
-          <w:noProof/>
-          <w:sz w:val="20"/>
-          <w:szCs w:val="20"/>
-          <w:lang w:val="en-US"/>
-        </w:rPr>
-        <w:t xml:space="preserve"> dr)</w:t>
-      </w:r>
-    </w:p>
-    <w:p>
-      <w:pPr>
-        <w:autoSpaceDE w:val="0"/>
-        <w:autoSpaceDN w:val="0"/>
-        <w:adjustRightInd w:val="0"/>
-        <w:spacing w:after="0" w:line="240" w:lineRule="auto"/>
-        <w:rPr>
-          <w:rFonts w:ascii="Courier New" w:hAnsi="Courier New" w:cs="Courier New"/>
-          <w:noProof/>
-          <w:sz w:val="20"/>
-          <w:szCs w:val="20"/>
-        </w:rPr>
-      </w:pPr>
-      <w:r>
-        <w:rPr>
-          <w:rFonts w:ascii="Courier New" w:hAnsi="Courier New" w:cs="Courier New"/>
-          <w:noProof/>
-          <w:sz w:val="20"/>
-          <w:szCs w:val="20"/>
-          <w:lang w:val="en-US"/>
-        </w:rPr>
-        <w:t xml:space="preserve">        </w:t>
-      </w:r>
-      <w:r>
-        <w:rPr>
-          <w:rFonts w:ascii="Courier New" w:hAnsi="Courier New" w:cs="Courier New"/>
-          <w:noProof/>
-          <w:sz w:val="20"/>
-          <w:szCs w:val="20"/>
-        </w:rPr>
-        <w:t>{</w:t>
-      </w:r>
-    </w:p>
-    <w:p>
-      <w:pPr>
-        <w:autoSpaceDE w:val="0"/>
-        <w:autoSpaceDN w:val="0"/>
-        <w:adjustRightInd w:val="0"/>
-        <w:spacing w:after="0" w:line="240" w:lineRule="auto"/>
-        <w:rPr>
-          <w:rFonts w:ascii="Courier New" w:hAnsi="Courier New" w:cs="Courier New"/>
-          <w:noProof/>
-          <w:color w:val="008000"/>
-          <w:sz w:val="20"/>
-          <w:szCs w:val="20"/>
-        </w:rPr>
-      </w:pPr>
-      <w:r>
-        <w:rPr>
-          <w:rFonts w:ascii="Courier New" w:hAnsi="Courier New" w:cs="Courier New"/>
-          <w:noProof/>
-          <w:sz w:val="20"/>
-          <w:szCs w:val="20"/>
-        </w:rPr>
-        <w:t xml:space="preserve">            </w:t>
-      </w:r>
-      <w:r>
-        <w:rPr>
-          <w:rFonts w:ascii="Courier New" w:hAnsi="Courier New" w:cs="Courier New"/>
-          <w:noProof/>
-          <w:color w:val="008000"/>
-          <w:sz w:val="20"/>
-          <w:szCs w:val="20"/>
-        </w:rPr>
-        <w:t>// Esto es tal cual lo devuelve el stored de la DB</w:t>
-      </w:r>
-    </w:p>
-    <w:p>
-      <w:pPr>
-        <w:autoSpaceDE w:val="0"/>
-        <w:autoSpaceDN w:val="0"/>
-        <w:adjustRightInd w:val="0"/>
-        <w:spacing w:after="0" w:line="240" w:lineRule="auto"/>
-        <w:rPr>
-          <w:rFonts w:ascii="Courier New" w:hAnsi="Courier New" w:cs="Courier New"/>
-          <w:noProof/>
-          <w:sz w:val="20"/>
-          <w:szCs w:val="20"/>
-          <w:lang w:val="en-US"/>
-        </w:rPr>
-      </w:pPr>
-      <w:r>
-        <w:rPr>
-          <w:rFonts w:ascii="Courier New" w:hAnsi="Courier New" w:cs="Courier New"/>
-          <w:noProof/>
-          <w:sz w:val="20"/>
-          <w:szCs w:val="20"/>
-        </w:rPr>
-        <w:t xml:space="preserve">            </w:t>
-      </w:r>
-      <w:r>
-        <w:rPr>
-          <w:rFonts w:ascii="Courier New" w:hAnsi="Courier New" w:cs="Courier New"/>
-          <w:noProof/>
-          <w:color w:val="0000FF"/>
-          <w:sz w:val="20"/>
-          <w:szCs w:val="20"/>
-          <w:lang w:val="en-US"/>
-        </w:rPr>
-        <w:t>this</w:t>
-      </w:r>
-      <w:r>
-        <w:rPr>
-          <w:rFonts w:ascii="Courier New" w:hAnsi="Courier New" w:cs="Courier New"/>
-          <w:noProof/>
-          <w:sz w:val="20"/>
-          <w:szCs w:val="20"/>
-          <w:lang w:val="en-US"/>
-        </w:rPr>
-        <w:t xml:space="preserve">.usuario_id = </w:t>
-      </w:r>
-      <w:r>
-        <w:rPr>
-          <w:rFonts w:ascii="Courier New" w:hAnsi="Courier New" w:cs="Courier New"/>
-          <w:noProof/>
-          <w:color w:val="2B91AF"/>
-          <w:sz w:val="20"/>
-          <w:szCs w:val="20"/>
-          <w:lang w:val="en-US"/>
-        </w:rPr>
-        <w:t>Convert</w:t>
-      </w:r>
-      <w:r>
-        <w:rPr>
-          <w:rFonts w:ascii="Courier New" w:hAnsi="Courier New" w:cs="Courier New"/>
-          <w:noProof/>
-          <w:sz w:val="20"/>
-          <w:szCs w:val="20"/>
-          <w:lang w:val="en-US"/>
-        </w:rPr>
-        <w:t>.ToInt32(dr[</w:t>
-      </w:r>
-      <w:r>
-        <w:rPr>
-          <w:rFonts w:ascii="Courier New" w:hAnsi="Courier New" w:cs="Courier New"/>
-          <w:noProof/>
-          <w:color w:val="A31515"/>
-          <w:sz w:val="20"/>
-          <w:szCs w:val="20"/>
-          <w:lang w:val="en-US"/>
-        </w:rPr>
-        <w:t>"usuario_id"</w:t>
-      </w:r>
-      <w:r>
-        <w:rPr>
-          <w:rFonts w:ascii="Courier New" w:hAnsi="Courier New" w:cs="Courier New"/>
-          <w:noProof/>
-          <w:sz w:val="20"/>
-          <w:szCs w:val="20"/>
-          <w:lang w:val="en-US"/>
-        </w:rPr>
-        <w:t>]);</w:t>
-      </w:r>
-    </w:p>
-    <w:p>
-      <w:pPr>
-        <w:autoSpaceDE w:val="0"/>
-        <w:autoSpaceDN w:val="0"/>
-        <w:adjustRightInd w:val="0"/>
-        <w:spacing w:after="0" w:line="240" w:lineRule="auto"/>
-        <w:rPr>
-          <w:rFonts w:ascii="Courier New" w:hAnsi="Courier New" w:cs="Courier New"/>
-          <w:noProof/>
-          <w:sz w:val="20"/>
-          <w:szCs w:val="20"/>
-          <w:lang w:val="en-US"/>
-        </w:rPr>
-      </w:pPr>
-      <w:r>
-        <w:rPr>
-          <w:rFonts w:ascii="Courier New" w:hAnsi="Courier New" w:cs="Courier New"/>
-          <w:noProof/>
-          <w:sz w:val="20"/>
-          <w:szCs w:val="20"/>
-          <w:lang w:val="en-US"/>
-        </w:rPr>
-        <w:t xml:space="preserve">            </w:t>
-      </w:r>
-      <w:r>
-        <w:rPr>
-          <w:rFonts w:ascii="Courier New" w:hAnsi="Courier New" w:cs="Courier New"/>
-          <w:noProof/>
-          <w:color w:val="0000FF"/>
-          <w:sz w:val="20"/>
-          <w:szCs w:val="20"/>
-          <w:lang w:val="en-US"/>
-        </w:rPr>
-        <w:t>this</w:t>
-      </w:r>
-      <w:r>
-        <w:rPr>
-          <w:rFonts w:ascii="Courier New" w:hAnsi="Courier New" w:cs="Courier New"/>
-          <w:noProof/>
-          <w:sz w:val="20"/>
-          <w:szCs w:val="20"/>
-          <w:lang w:val="en-US"/>
-        </w:rPr>
-        <w:t>.Username = dr[</w:t>
-      </w:r>
-      <w:r>
-        <w:rPr>
-          <w:rFonts w:ascii="Courier New" w:hAnsi="Courier New" w:cs="Courier New"/>
-          <w:noProof/>
-          <w:color w:val="A31515"/>
-          <w:sz w:val="20"/>
-          <w:szCs w:val="20"/>
-          <w:lang w:val="en-US"/>
-        </w:rPr>
-        <w:t>"usuario_username"</w:t>
-      </w:r>
-      <w:r>
-        <w:rPr>
-          <w:rFonts w:ascii="Courier New" w:hAnsi="Courier New" w:cs="Courier New"/>
-          <w:noProof/>
-          <w:sz w:val="20"/>
-          <w:szCs w:val="20"/>
-          <w:lang w:val="en-US"/>
-        </w:rPr>
-        <w:t>].ToString();</w:t>
-      </w:r>
-    </w:p>
-    <w:p>
-      <w:pPr>
-        <w:autoSpaceDE w:val="0"/>
-        <w:autoSpaceDN w:val="0"/>
-        <w:adjustRightInd w:val="0"/>
-        <w:spacing w:after="0" w:line="240" w:lineRule="auto"/>
-        <w:rPr>
-          <w:rFonts w:ascii="Courier New" w:hAnsi="Courier New" w:cs="Courier New"/>
-          <w:noProof/>
-          <w:sz w:val="20"/>
-          <w:szCs w:val="20"/>
-          <w:lang w:val="en-US"/>
-        </w:rPr>
-      </w:pPr>
-      <w:r>
-        <w:rPr>
-          <w:rFonts w:ascii="Courier New" w:hAnsi="Courier New" w:cs="Courier New"/>
-          <w:noProof/>
-          <w:sz w:val="20"/>
-          <w:szCs w:val="20"/>
-          <w:lang w:val="en-US"/>
-        </w:rPr>
-        <w:t xml:space="preserve">            </w:t>
-      </w:r>
-      <w:r>
-        <w:rPr>
-          <w:rFonts w:ascii="Courier New" w:hAnsi="Courier New" w:cs="Courier New"/>
-          <w:noProof/>
-          <w:color w:val="0000FF"/>
-          <w:sz w:val="20"/>
-          <w:szCs w:val="20"/>
-          <w:lang w:val="en-US"/>
-        </w:rPr>
-        <w:t>this</w:t>
-      </w:r>
-      <w:r>
-        <w:rPr>
-          <w:rFonts w:ascii="Courier New" w:hAnsi="Courier New" w:cs="Courier New"/>
-          <w:noProof/>
-          <w:sz w:val="20"/>
-          <w:szCs w:val="20"/>
-          <w:lang w:val="en-US"/>
-        </w:rPr>
-        <w:t>.Password = dr[</w:t>
-      </w:r>
-      <w:r>
-        <w:rPr>
-          <w:rFonts w:ascii="Courier New" w:hAnsi="Courier New" w:cs="Courier New"/>
-          <w:noProof/>
-          <w:color w:val="A31515"/>
-          <w:sz w:val="20"/>
-          <w:szCs w:val="20"/>
-          <w:lang w:val="en-US"/>
-        </w:rPr>
-        <w:t>"usuario_password"</w:t>
-      </w:r>
-      <w:r>
-        <w:rPr>
-          <w:rFonts w:ascii="Courier New" w:hAnsi="Courier New" w:cs="Courier New"/>
-          <w:noProof/>
-          <w:sz w:val="20"/>
-          <w:szCs w:val="20"/>
-          <w:lang w:val="en-US"/>
-        </w:rPr>
-        <w:t>].ToString();</w:t>
-      </w:r>
-    </w:p>
-    <w:p>
-      <w:pPr>
-        <w:autoSpaceDE w:val="0"/>
-        <w:autoSpaceDN w:val="0"/>
-        <w:adjustRightInd w:val="0"/>
-        <w:spacing w:after="0" w:line="240" w:lineRule="auto"/>
-        <w:rPr>
-          <w:rFonts w:ascii="Courier New" w:hAnsi="Courier New" w:cs="Courier New"/>
-          <w:noProof/>
-          <w:sz w:val="20"/>
-          <w:szCs w:val="20"/>
-        </w:rPr>
-      </w:pPr>
-      <w:r>
-        <w:rPr>
-          <w:rFonts w:ascii="Courier New" w:hAnsi="Courier New" w:cs="Courier New"/>
-          <w:noProof/>
-          <w:sz w:val="20"/>
-          <w:szCs w:val="20"/>
-          <w:lang w:val="en-US"/>
-        </w:rPr>
-        <w:t xml:space="preserve">            </w:t>
-      </w:r>
-      <w:r>
-        <w:rPr>
-          <w:rFonts w:ascii="Courier New" w:hAnsi="Courier New" w:cs="Courier New"/>
-          <w:noProof/>
-          <w:color w:val="0000FF"/>
-          <w:sz w:val="20"/>
-          <w:szCs w:val="20"/>
-        </w:rPr>
-        <w:t>this</w:t>
-      </w:r>
-      <w:r>
-        <w:rPr>
-          <w:rFonts w:ascii="Courier New" w:hAnsi="Courier New" w:cs="Courier New"/>
-          <w:noProof/>
-          <w:sz w:val="20"/>
-          <w:szCs w:val="20"/>
-        </w:rPr>
-        <w:t xml:space="preserve">.Estado = </w:t>
-      </w:r>
-      <w:r>
-        <w:rPr>
-          <w:rFonts w:ascii="Courier New" w:hAnsi="Courier New" w:cs="Courier New"/>
-          <w:noProof/>
-          <w:color w:val="2B91AF"/>
-          <w:sz w:val="20"/>
-          <w:szCs w:val="20"/>
-        </w:rPr>
-        <w:t>Convert</w:t>
-      </w:r>
-      <w:r>
-        <w:rPr>
-          <w:rFonts w:ascii="Courier New" w:hAnsi="Courier New" w:cs="Courier New"/>
-          <w:noProof/>
-          <w:sz w:val="20"/>
-          <w:szCs w:val="20"/>
-        </w:rPr>
-        <w:t>.ToBoolean(dr[</w:t>
-      </w:r>
-      <w:r>
-        <w:rPr>
-          <w:rFonts w:ascii="Courier New" w:hAnsi="Courier New" w:cs="Courier New"/>
-          <w:noProof/>
-          <w:color w:val="A31515"/>
-          <w:sz w:val="20"/>
-          <w:szCs w:val="20"/>
-        </w:rPr>
-        <w:t>"usuario_estado"</w:t>
-      </w:r>
-      <w:r>
-        <w:rPr>
-          <w:rFonts w:ascii="Courier New" w:hAnsi="Courier New" w:cs="Courier New"/>
-          <w:noProof/>
-          <w:sz w:val="20"/>
-          <w:szCs w:val="20"/>
-        </w:rPr>
-        <w:t>]);</w:t>
-      </w:r>
-    </w:p>
-    <w:p>
-      <w:pPr>
-        <w:autoSpaceDE w:val="0"/>
-        <w:autoSpaceDN w:val="0"/>
-        <w:adjustRightInd w:val="0"/>
-        <w:spacing w:after="0" w:line="240" w:lineRule="auto"/>
-        <w:rPr>
-          <w:rFonts w:ascii="Courier New" w:hAnsi="Courier New" w:cs="Courier New"/>
-          <w:noProof/>
-          <w:sz w:val="20"/>
-          <w:szCs w:val="20"/>
-          <w:lang w:val="en-US"/>
-        </w:rPr>
-      </w:pPr>
-      <w:r>
-        <w:rPr>
-          <w:rFonts w:ascii="Courier New" w:hAnsi="Courier New" w:cs="Courier New"/>
-          <w:noProof/>
-          <w:sz w:val="20"/>
-          <w:szCs w:val="20"/>
-        </w:rPr>
-        <w:t xml:space="preserve">            </w:t>
-      </w:r>
-      <w:r>
-        <w:rPr>
-          <w:rFonts w:ascii="Courier New" w:hAnsi="Courier New" w:cs="Courier New"/>
-          <w:noProof/>
-          <w:color w:val="0000FF"/>
-          <w:sz w:val="20"/>
-          <w:szCs w:val="20"/>
-          <w:lang w:val="en-US"/>
-        </w:rPr>
-        <w:t>this</w:t>
-      </w:r>
-      <w:r>
-        <w:rPr>
-          <w:rFonts w:ascii="Courier New" w:hAnsi="Courier New" w:cs="Courier New"/>
-          <w:noProof/>
-          <w:sz w:val="20"/>
-          <w:szCs w:val="20"/>
-          <w:lang w:val="en-US"/>
-        </w:rPr>
-        <w:t>.ClaveAutoGenerada = esClaveAutoGenerada(dr);</w:t>
-      </w:r>
-    </w:p>
-    <w:p>
-      <w:pPr>
-        <w:pStyle w:val="Prrafodelista"/>
-        <w:rPr>
-          <w:rFonts w:ascii="Courier New" w:hAnsi="Courier New" w:cs="Courier New"/>
-          <w:noProof/>
-          <w:color w:val="532476"/>
-          <w:sz w:val="18"/>
-          <w:szCs w:val="20"/>
-        </w:rPr>
-      </w:pPr>
-      <w:r>
-        <w:rPr>
-          <w:rFonts w:ascii="Courier New" w:hAnsi="Courier New" w:cs="Courier New"/>
-          <w:noProof/>
-          <w:sz w:val="20"/>
-          <w:szCs w:val="20"/>
-          <w:lang w:val="en-US"/>
-        </w:rPr>
-        <w:t xml:space="preserve">  </w:t>
-      </w:r>
-      <w:r>
-        <w:rPr>
-          <w:rFonts w:ascii="Courier New" w:hAnsi="Courier New" w:cs="Courier New"/>
-          <w:noProof/>
-          <w:sz w:val="20"/>
-          <w:szCs w:val="20"/>
-          <w:lang w:val="en-US"/>
-        </w:rPr>
-        <w:t>}</w:t>
-      </w:r>
-    </w:p>
-    <w:p>
-      <w:pPr>
-        <w:pStyle w:val="Prrafodelista"/>
-        <w:rPr>
-          <w:rFonts w:ascii="Courier New" w:hAnsi="Courier New" w:cs="Courier New"/>
-          <w:noProof/>
-          <w:color w:val="532476"/>
-          <w:sz w:val="18"/>
-          <w:szCs w:val="20"/>
-        </w:rPr>
-      </w:pPr>
-    </w:p>
-    <w:p>
-      <w:pPr>
-        <w:pStyle w:val="Prrafodelista"/>
-        <w:rPr>
-          <w:rFonts w:ascii="Courier New" w:hAnsi="Courier New" w:cs="Courier New"/>
-          <w:noProof/>
-          <w:color w:val="532476"/>
-          <w:sz w:val="18"/>
-          <w:szCs w:val="20"/>
-          <w:u w:val="single"/>
         </w:rPr>
       </w:pPr>
     </w:p>
@@ -1711,8 +1718,2543 @@
           <w:szCs w:val="20"/>
         </w:rPr>
       </w:pPr>
+      <w:r>
+        <w:rPr>
+          <w:rFonts w:ascii="Courier New" w:hAnsi="Courier New" w:cs="Courier New"/>
+          <w:b/>
+          <w:noProof/>
+          <w:color w:val="532476"/>
+          <w:szCs w:val="20"/>
+        </w:rPr>
+        <w:lastRenderedPageBreak/>
+        <w:t>Funciones que arman store procedure</w:t>
+      </w:r>
+    </w:p>
+    <w:p>
+      <w:pPr>
+        <w:pStyle w:val="Prrafodelista"/>
+        <w:rPr>
+          <w:rFonts w:ascii="Courier New" w:hAnsi="Courier New" w:cs="Courier New"/>
+          <w:b/>
+          <w:noProof/>
+          <w:color w:val="532476"/>
+          <w:szCs w:val="20"/>
+        </w:rPr>
+      </w:pPr>
+    </w:p>
+    <w:p>
+      <w:pPr>
+        <w:pStyle w:val="Prrafodelista"/>
+        <w:rPr>
+          <w:rFonts w:ascii="Courier New" w:hAnsi="Courier New" w:cs="Courier New"/>
+          <w:noProof/>
+          <w:color w:val="532476"/>
+          <w:sz w:val="18"/>
+          <w:szCs w:val="20"/>
+        </w:rPr>
+      </w:pPr>
+      <w:r>
+        <w:rPr>
+          <w:rFonts w:ascii="Courier New" w:hAnsi="Courier New" w:cs="Courier New"/>
+          <w:noProof/>
+          <w:color w:val="532476"/>
+          <w:sz w:val="18"/>
+          <w:szCs w:val="20"/>
+        </w:rPr>
+        <w:t>En la clase Base tengo definidos los siguientes encabezados para los SP</w:t>
+      </w:r>
+    </w:p>
+    <w:p>
+      <w:pPr>
+        <w:autoSpaceDE w:val="0"/>
+        <w:autoSpaceDN w:val="0"/>
+        <w:adjustRightInd w:val="0"/>
+        <w:spacing w:after="0" w:line="240" w:lineRule="auto"/>
+        <w:ind w:left="720"/>
+        <w:rPr>
+          <w:rFonts w:ascii="Courier New" w:hAnsi="Courier New" w:cs="Courier New"/>
+          <w:noProof/>
+          <w:sz w:val="20"/>
+          <w:szCs w:val="20"/>
+          <w:lang w:val="en-US"/>
+        </w:rPr>
+      </w:pPr>
+      <w:r>
+        <w:rPr>
+          <w:rFonts w:ascii="Courier New" w:hAnsi="Courier New" w:cs="Courier New"/>
+          <w:noProof/>
+          <w:color w:val="0000FF"/>
+          <w:sz w:val="20"/>
+          <w:szCs w:val="20"/>
+        </w:rPr>
+        <w:t xml:space="preserve">  </w:t>
+      </w:r>
+      <w:r>
+        <w:rPr>
+          <w:rFonts w:ascii="Courier New" w:hAnsi="Courier New" w:cs="Courier New"/>
+          <w:noProof/>
+          <w:color w:val="0000FF"/>
+          <w:sz w:val="20"/>
+          <w:szCs w:val="20"/>
+          <w:lang w:val="en-US"/>
+        </w:rPr>
+        <w:t>protected</w:t>
+      </w:r>
+      <w:r>
+        <w:rPr>
+          <w:rFonts w:ascii="Courier New" w:hAnsi="Courier New" w:cs="Courier New"/>
+          <w:noProof/>
+          <w:sz w:val="20"/>
+          <w:szCs w:val="20"/>
+          <w:lang w:val="en-US"/>
+        </w:rPr>
+        <w:t xml:space="preserve"> </w:t>
+      </w:r>
+      <w:r>
+        <w:rPr>
+          <w:rFonts w:ascii="Courier New" w:hAnsi="Courier New" w:cs="Courier New"/>
+          <w:noProof/>
+          <w:color w:val="0000FF"/>
+          <w:sz w:val="20"/>
+          <w:szCs w:val="20"/>
+          <w:lang w:val="en-US"/>
+        </w:rPr>
+        <w:t>string</w:t>
+      </w:r>
+      <w:r>
+        <w:rPr>
+          <w:rFonts w:ascii="Courier New" w:hAnsi="Courier New" w:cs="Courier New"/>
+          <w:noProof/>
+          <w:sz w:val="20"/>
+          <w:szCs w:val="20"/>
+          <w:lang w:val="en-US"/>
+        </w:rPr>
+        <w:t xml:space="preserve"> _strInsertar = </w:t>
+      </w:r>
+      <w:r>
+        <w:rPr>
+          <w:rFonts w:ascii="Courier New" w:hAnsi="Courier New" w:cs="Courier New"/>
+          <w:noProof/>
+          <w:color w:val="A31515"/>
+          <w:sz w:val="20"/>
+          <w:szCs w:val="20"/>
+          <w:lang w:val="en-US"/>
+        </w:rPr>
+        <w:t>"insert"</w:t>
+      </w:r>
+      <w:r>
+        <w:rPr>
+          <w:rFonts w:ascii="Courier New" w:hAnsi="Courier New" w:cs="Courier New"/>
+          <w:noProof/>
+          <w:sz w:val="20"/>
+          <w:szCs w:val="20"/>
+          <w:lang w:val="en-US"/>
+        </w:rPr>
+        <w:t>;</w:t>
+      </w:r>
+    </w:p>
+    <w:p>
+      <w:pPr>
+        <w:autoSpaceDE w:val="0"/>
+        <w:autoSpaceDN w:val="0"/>
+        <w:adjustRightInd w:val="0"/>
+        <w:spacing w:after="0" w:line="240" w:lineRule="auto"/>
+        <w:rPr>
+          <w:rFonts w:ascii="Courier New" w:hAnsi="Courier New" w:cs="Courier New"/>
+          <w:noProof/>
+          <w:sz w:val="20"/>
+          <w:szCs w:val="20"/>
+          <w:lang w:val="en-US"/>
+        </w:rPr>
+      </w:pPr>
+      <w:r>
+        <w:rPr>
+          <w:rFonts w:ascii="Courier New" w:hAnsi="Courier New" w:cs="Courier New"/>
+          <w:noProof/>
+          <w:sz w:val="20"/>
+          <w:szCs w:val="20"/>
+          <w:lang w:val="en-US"/>
+        </w:rPr>
+        <w:t xml:space="preserve">        </w:t>
+      </w:r>
+      <w:r>
+        <w:rPr>
+          <w:rFonts w:ascii="Courier New" w:hAnsi="Courier New" w:cs="Courier New"/>
+          <w:noProof/>
+          <w:color w:val="0000FF"/>
+          <w:sz w:val="20"/>
+          <w:szCs w:val="20"/>
+          <w:lang w:val="en-US"/>
+        </w:rPr>
+        <w:t>protected</w:t>
+      </w:r>
+      <w:r>
+        <w:rPr>
+          <w:rFonts w:ascii="Courier New" w:hAnsi="Courier New" w:cs="Courier New"/>
+          <w:noProof/>
+          <w:sz w:val="20"/>
+          <w:szCs w:val="20"/>
+          <w:lang w:val="en-US"/>
+        </w:rPr>
+        <w:t xml:space="preserve"> </w:t>
+      </w:r>
+      <w:r>
+        <w:rPr>
+          <w:rFonts w:ascii="Courier New" w:hAnsi="Courier New" w:cs="Courier New"/>
+          <w:noProof/>
+          <w:color w:val="0000FF"/>
+          <w:sz w:val="20"/>
+          <w:szCs w:val="20"/>
+          <w:lang w:val="en-US"/>
+        </w:rPr>
+        <w:t>string</w:t>
+      </w:r>
+      <w:r>
+        <w:rPr>
+          <w:rFonts w:ascii="Courier New" w:hAnsi="Courier New" w:cs="Courier New"/>
+          <w:noProof/>
+          <w:sz w:val="20"/>
+          <w:szCs w:val="20"/>
+          <w:lang w:val="en-US"/>
+        </w:rPr>
+        <w:t xml:space="preserve"> _strModificar = </w:t>
+      </w:r>
+      <w:r>
+        <w:rPr>
+          <w:rFonts w:ascii="Courier New" w:hAnsi="Courier New" w:cs="Courier New"/>
+          <w:noProof/>
+          <w:color w:val="A31515"/>
+          <w:sz w:val="20"/>
+          <w:szCs w:val="20"/>
+          <w:lang w:val="en-US"/>
+        </w:rPr>
+        <w:t>"update"</w:t>
+      </w:r>
+      <w:r>
+        <w:rPr>
+          <w:rFonts w:ascii="Courier New" w:hAnsi="Courier New" w:cs="Courier New"/>
+          <w:noProof/>
+          <w:sz w:val="20"/>
+          <w:szCs w:val="20"/>
+          <w:lang w:val="en-US"/>
+        </w:rPr>
+        <w:t>;</w:t>
+      </w:r>
+    </w:p>
+    <w:p>
+      <w:pPr>
+        <w:autoSpaceDE w:val="0"/>
+        <w:autoSpaceDN w:val="0"/>
+        <w:adjustRightInd w:val="0"/>
+        <w:spacing w:after="0" w:line="240" w:lineRule="auto"/>
+        <w:rPr>
+          <w:rFonts w:ascii="Courier New" w:hAnsi="Courier New" w:cs="Courier New"/>
+          <w:noProof/>
+          <w:sz w:val="20"/>
+          <w:szCs w:val="20"/>
+          <w:lang w:val="en-US"/>
+        </w:rPr>
+      </w:pPr>
+      <w:r>
+        <w:rPr>
+          <w:rFonts w:ascii="Courier New" w:hAnsi="Courier New" w:cs="Courier New"/>
+          <w:noProof/>
+          <w:sz w:val="20"/>
+          <w:szCs w:val="20"/>
+          <w:lang w:val="en-US"/>
+        </w:rPr>
+        <w:t xml:space="preserve">        </w:t>
+      </w:r>
+      <w:r>
+        <w:rPr>
+          <w:rFonts w:ascii="Courier New" w:hAnsi="Courier New" w:cs="Courier New"/>
+          <w:noProof/>
+          <w:color w:val="0000FF"/>
+          <w:sz w:val="20"/>
+          <w:szCs w:val="20"/>
+          <w:lang w:val="en-US"/>
+        </w:rPr>
+        <w:t>protected</w:t>
+      </w:r>
+      <w:r>
+        <w:rPr>
+          <w:rFonts w:ascii="Courier New" w:hAnsi="Courier New" w:cs="Courier New"/>
+          <w:noProof/>
+          <w:sz w:val="20"/>
+          <w:szCs w:val="20"/>
+          <w:lang w:val="en-US"/>
+        </w:rPr>
+        <w:t xml:space="preserve"> </w:t>
+      </w:r>
+      <w:r>
+        <w:rPr>
+          <w:rFonts w:ascii="Courier New" w:hAnsi="Courier New" w:cs="Courier New"/>
+          <w:noProof/>
+          <w:color w:val="0000FF"/>
+          <w:sz w:val="20"/>
+          <w:szCs w:val="20"/>
+          <w:lang w:val="en-US"/>
+        </w:rPr>
+        <w:t>string</w:t>
+      </w:r>
+      <w:r>
+        <w:rPr>
+          <w:rFonts w:ascii="Courier New" w:hAnsi="Courier New" w:cs="Courier New"/>
+          <w:noProof/>
+          <w:sz w:val="20"/>
+          <w:szCs w:val="20"/>
+          <w:lang w:val="en-US"/>
+        </w:rPr>
+        <w:t xml:space="preserve"> _strEliminar = </w:t>
+      </w:r>
+      <w:r>
+        <w:rPr>
+          <w:rFonts w:ascii="Courier New" w:hAnsi="Courier New" w:cs="Courier New"/>
+          <w:noProof/>
+          <w:color w:val="A31515"/>
+          <w:sz w:val="20"/>
+          <w:szCs w:val="20"/>
+          <w:lang w:val="en-US"/>
+        </w:rPr>
+        <w:t>"delete"</w:t>
+      </w:r>
+      <w:r>
+        <w:rPr>
+          <w:rFonts w:ascii="Courier New" w:hAnsi="Courier New" w:cs="Courier New"/>
+          <w:noProof/>
+          <w:sz w:val="20"/>
+          <w:szCs w:val="20"/>
+          <w:lang w:val="en-US"/>
+        </w:rPr>
+        <w:t>;</w:t>
+      </w:r>
+    </w:p>
+    <w:p>
+      <w:pPr>
+        <w:autoSpaceDE w:val="0"/>
+        <w:autoSpaceDN w:val="0"/>
+        <w:adjustRightInd w:val="0"/>
+        <w:spacing w:after="0" w:line="240" w:lineRule="auto"/>
+        <w:rPr>
+          <w:rFonts w:ascii="Courier New" w:hAnsi="Courier New" w:cs="Courier New"/>
+          <w:noProof/>
+          <w:sz w:val="20"/>
+          <w:szCs w:val="20"/>
+          <w:lang w:val="en-US"/>
+        </w:rPr>
+      </w:pPr>
+      <w:r>
+        <w:rPr>
+          <w:rFonts w:ascii="Courier New" w:hAnsi="Courier New" w:cs="Courier New"/>
+          <w:noProof/>
+          <w:sz w:val="20"/>
+          <w:szCs w:val="20"/>
+          <w:lang w:val="en-US"/>
+        </w:rPr>
+        <w:t xml:space="preserve">        </w:t>
+      </w:r>
+      <w:r>
+        <w:rPr>
+          <w:rFonts w:ascii="Courier New" w:hAnsi="Courier New" w:cs="Courier New"/>
+          <w:noProof/>
+          <w:color w:val="0000FF"/>
+          <w:sz w:val="20"/>
+          <w:szCs w:val="20"/>
+          <w:lang w:val="en-US"/>
+        </w:rPr>
+        <w:t>protected</w:t>
+      </w:r>
+      <w:r>
+        <w:rPr>
+          <w:rFonts w:ascii="Courier New" w:hAnsi="Courier New" w:cs="Courier New"/>
+          <w:noProof/>
+          <w:sz w:val="20"/>
+          <w:szCs w:val="20"/>
+          <w:lang w:val="en-US"/>
+        </w:rPr>
+        <w:t xml:space="preserve"> </w:t>
+      </w:r>
+      <w:r>
+        <w:rPr>
+          <w:rFonts w:ascii="Courier New" w:hAnsi="Courier New" w:cs="Courier New"/>
+          <w:noProof/>
+          <w:color w:val="0000FF"/>
+          <w:sz w:val="20"/>
+          <w:szCs w:val="20"/>
+          <w:lang w:val="en-US"/>
+        </w:rPr>
+        <w:t>string</w:t>
+      </w:r>
+      <w:r>
+        <w:rPr>
+          <w:rFonts w:ascii="Courier New" w:hAnsi="Courier New" w:cs="Courier New"/>
+          <w:noProof/>
+          <w:sz w:val="20"/>
+          <w:szCs w:val="20"/>
+          <w:lang w:val="en-US"/>
+        </w:rPr>
+        <w:t xml:space="preserve"> _strDeshabilitar = </w:t>
+      </w:r>
+      <w:r>
+        <w:rPr>
+          <w:rFonts w:ascii="Courier New" w:hAnsi="Courier New" w:cs="Courier New"/>
+          <w:noProof/>
+          <w:color w:val="A31515"/>
+          <w:sz w:val="20"/>
+          <w:szCs w:val="20"/>
+          <w:lang w:val="en-US"/>
+        </w:rPr>
+        <w:t>"deshabilitar"</w:t>
+      </w:r>
+      <w:r>
+        <w:rPr>
+          <w:rFonts w:ascii="Courier New" w:hAnsi="Courier New" w:cs="Courier New"/>
+          <w:noProof/>
+          <w:sz w:val="20"/>
+          <w:szCs w:val="20"/>
+          <w:lang w:val="en-US"/>
+        </w:rPr>
+        <w:t>;</w:t>
+      </w:r>
+    </w:p>
+    <w:p>
+      <w:pPr>
+        <w:autoSpaceDE w:val="0"/>
+        <w:autoSpaceDN w:val="0"/>
+        <w:adjustRightInd w:val="0"/>
+        <w:spacing w:after="0" w:line="240" w:lineRule="auto"/>
+        <w:rPr>
+          <w:rFonts w:ascii="Courier New" w:hAnsi="Courier New" w:cs="Courier New"/>
+          <w:noProof/>
+          <w:sz w:val="20"/>
+          <w:szCs w:val="20"/>
+          <w:lang w:val="en-US"/>
+        </w:rPr>
+      </w:pPr>
+      <w:r>
+        <w:rPr>
+          <w:rFonts w:ascii="Courier New" w:hAnsi="Courier New" w:cs="Courier New"/>
+          <w:noProof/>
+          <w:sz w:val="20"/>
+          <w:szCs w:val="20"/>
+          <w:lang w:val="en-US"/>
+        </w:rPr>
+        <w:t xml:space="preserve">        </w:t>
+      </w:r>
+      <w:r>
+        <w:rPr>
+          <w:rFonts w:ascii="Courier New" w:hAnsi="Courier New" w:cs="Courier New"/>
+          <w:noProof/>
+          <w:color w:val="0000FF"/>
+          <w:sz w:val="20"/>
+          <w:szCs w:val="20"/>
+          <w:lang w:val="en-US"/>
+        </w:rPr>
+        <w:t>protected</w:t>
+      </w:r>
+      <w:r>
+        <w:rPr>
+          <w:rFonts w:ascii="Courier New" w:hAnsi="Courier New" w:cs="Courier New"/>
+          <w:noProof/>
+          <w:sz w:val="20"/>
+          <w:szCs w:val="20"/>
+          <w:lang w:val="en-US"/>
+        </w:rPr>
+        <w:t xml:space="preserve"> </w:t>
+      </w:r>
+      <w:r>
+        <w:rPr>
+          <w:rFonts w:ascii="Courier New" w:hAnsi="Courier New" w:cs="Courier New"/>
+          <w:noProof/>
+          <w:color w:val="0000FF"/>
+          <w:sz w:val="20"/>
+          <w:szCs w:val="20"/>
+          <w:lang w:val="en-US"/>
+        </w:rPr>
+        <w:t>string</w:t>
+      </w:r>
+      <w:r>
+        <w:rPr>
+          <w:rFonts w:ascii="Courier New" w:hAnsi="Courier New" w:cs="Courier New"/>
+          <w:noProof/>
+          <w:sz w:val="20"/>
+          <w:szCs w:val="20"/>
+          <w:lang w:val="en-US"/>
+        </w:rPr>
+        <w:t xml:space="preserve"> _strTraerListado = </w:t>
+      </w:r>
+      <w:r>
+        <w:rPr>
+          <w:rFonts w:ascii="Courier New" w:hAnsi="Courier New" w:cs="Courier New"/>
+          <w:noProof/>
+          <w:color w:val="A31515"/>
+          <w:sz w:val="20"/>
+          <w:szCs w:val="20"/>
+          <w:lang w:val="en-US"/>
+        </w:rPr>
+        <w:t>"traerListado"</w:t>
+      </w:r>
+      <w:r>
+        <w:rPr>
+          <w:rFonts w:ascii="Courier New" w:hAnsi="Courier New" w:cs="Courier New"/>
+          <w:noProof/>
+          <w:sz w:val="20"/>
+          <w:szCs w:val="20"/>
+          <w:lang w:val="en-US"/>
+        </w:rPr>
+        <w:t>;</w:t>
+      </w:r>
+    </w:p>
+    <w:p>
+      <w:pPr>
+        <w:autoSpaceDE w:val="0"/>
+        <w:autoSpaceDN w:val="0"/>
+        <w:adjustRightInd w:val="0"/>
+        <w:spacing w:after="0" w:line="240" w:lineRule="auto"/>
+        <w:rPr>
+          <w:rFonts w:ascii="Courier New" w:hAnsi="Courier New" w:cs="Courier New"/>
+          <w:noProof/>
+          <w:sz w:val="20"/>
+          <w:szCs w:val="20"/>
+          <w:lang w:val="en-US"/>
+        </w:rPr>
+      </w:pPr>
+      <w:r>
+        <w:rPr>
+          <w:rFonts w:ascii="Courier New" w:hAnsi="Courier New" w:cs="Courier New"/>
+          <w:noProof/>
+          <w:sz w:val="20"/>
+          <w:szCs w:val="20"/>
+          <w:lang w:val="en-US"/>
+        </w:rPr>
+        <w:t xml:space="preserve">        </w:t>
+      </w:r>
+      <w:r>
+        <w:rPr>
+          <w:rFonts w:ascii="Courier New" w:hAnsi="Courier New" w:cs="Courier New"/>
+          <w:noProof/>
+          <w:color w:val="0000FF"/>
+          <w:sz w:val="20"/>
+          <w:szCs w:val="20"/>
+          <w:lang w:val="en-US"/>
+        </w:rPr>
+        <w:t>protected</w:t>
+      </w:r>
+      <w:r>
+        <w:rPr>
+          <w:rFonts w:ascii="Courier New" w:hAnsi="Courier New" w:cs="Courier New"/>
+          <w:noProof/>
+          <w:sz w:val="20"/>
+          <w:szCs w:val="20"/>
+          <w:lang w:val="en-US"/>
+        </w:rPr>
+        <w:t xml:space="preserve"> </w:t>
+      </w:r>
+      <w:r>
+        <w:rPr>
+          <w:rFonts w:ascii="Courier New" w:hAnsi="Courier New" w:cs="Courier New"/>
+          <w:noProof/>
+          <w:color w:val="0000FF"/>
+          <w:sz w:val="20"/>
+          <w:szCs w:val="20"/>
+          <w:lang w:val="en-US"/>
+        </w:rPr>
+        <w:t>string</w:t>
+      </w:r>
+      <w:r>
+        <w:rPr>
+          <w:rFonts w:ascii="Courier New" w:hAnsi="Courier New" w:cs="Courier New"/>
+          <w:noProof/>
+          <w:sz w:val="20"/>
+          <w:szCs w:val="20"/>
+          <w:lang w:val="en-US"/>
+        </w:rPr>
+        <w:t xml:space="preserve"> _strRetornoID = </w:t>
+      </w:r>
+      <w:r>
+        <w:rPr>
+          <w:rFonts w:ascii="Courier New" w:hAnsi="Courier New" w:cs="Courier New"/>
+          <w:noProof/>
+          <w:color w:val="A31515"/>
+          <w:sz w:val="20"/>
+          <w:szCs w:val="20"/>
+          <w:lang w:val="en-US"/>
+        </w:rPr>
+        <w:t>"_RetornarID"</w:t>
+      </w:r>
+      <w:r>
+        <w:rPr>
+          <w:rFonts w:ascii="Courier New" w:hAnsi="Courier New" w:cs="Courier New"/>
+          <w:noProof/>
+          <w:sz w:val="20"/>
+          <w:szCs w:val="20"/>
+          <w:lang w:val="en-US"/>
+        </w:rPr>
+        <w:t>;</w:t>
+      </w:r>
+    </w:p>
+    <w:p>
+      <w:pPr>
+        <w:autoSpaceDE w:val="0"/>
+        <w:autoSpaceDN w:val="0"/>
+        <w:adjustRightInd w:val="0"/>
+        <w:spacing w:after="0" w:line="240" w:lineRule="auto"/>
+        <w:rPr>
+          <w:rFonts w:ascii="Courier New" w:hAnsi="Courier New" w:cs="Courier New"/>
+          <w:noProof/>
+          <w:sz w:val="20"/>
+          <w:szCs w:val="20"/>
+          <w:lang w:val="en-US"/>
+        </w:rPr>
+      </w:pPr>
+    </w:p>
+    <w:p>
+      <w:pPr>
+        <w:autoSpaceDE w:val="0"/>
+        <w:autoSpaceDN w:val="0"/>
+        <w:adjustRightInd w:val="0"/>
+        <w:spacing w:after="0" w:line="240" w:lineRule="auto"/>
+        <w:rPr>
+          <w:rFonts w:ascii="Courier New" w:hAnsi="Courier New" w:cs="Courier New"/>
+          <w:noProof/>
+          <w:color w:val="0000FF"/>
+          <w:sz w:val="20"/>
+          <w:szCs w:val="20"/>
+          <w:lang w:val="en-US"/>
+        </w:rPr>
+      </w:pPr>
+      <w:r>
+        <w:rPr>
+          <w:rFonts w:ascii="Courier New" w:hAnsi="Courier New" w:cs="Courier New"/>
+          <w:noProof/>
+          <w:sz w:val="20"/>
+          <w:szCs w:val="20"/>
+          <w:lang w:val="en-US"/>
+        </w:rPr>
+        <w:t xml:space="preserve">        </w:t>
+      </w:r>
+    </w:p>
+    <w:p>
+      <w:pPr>
+        <w:autoSpaceDE w:val="0"/>
+        <w:autoSpaceDN w:val="0"/>
+        <w:adjustRightInd w:val="0"/>
+        <w:spacing w:after="0" w:line="240" w:lineRule="auto"/>
+        <w:ind w:left="709"/>
+        <w:rPr>
+          <w:rFonts w:ascii="Courier New" w:hAnsi="Courier New" w:cs="Courier New"/>
+          <w:noProof/>
+          <w:color w:val="532476"/>
+          <w:sz w:val="18"/>
+          <w:szCs w:val="20"/>
+        </w:rPr>
+      </w:pPr>
+      <w:r>
+        <w:rPr>
+          <w:rFonts w:ascii="Courier New" w:hAnsi="Courier New" w:cs="Courier New"/>
+          <w:noProof/>
+          <w:color w:val="532476"/>
+          <w:sz w:val="18"/>
+          <w:szCs w:val="20"/>
+        </w:rPr>
+        <w:t>Usando esta forma directamente le paso a la entidad en la que estoy</w:t>
+      </w:r>
+      <w:r>
+        <w:rPr>
+          <w:rFonts w:ascii="Courier New" w:hAnsi="Courier New" w:cs="Courier New"/>
+          <w:noProof/>
+          <w:color w:val="532476"/>
+          <w:sz w:val="18"/>
+          <w:szCs w:val="20"/>
+        </w:rPr>
+        <w:t>,</w:t>
+      </w:r>
+      <w:r>
+        <w:rPr>
+          <w:rFonts w:ascii="Courier New" w:hAnsi="Courier New" w:cs="Courier New"/>
+          <w:noProof/>
+          <w:color w:val="532476"/>
+          <w:sz w:val="18"/>
+          <w:szCs w:val="20"/>
+        </w:rPr>
+        <w:t xml:space="preserve"> la accion que deseo realizar en la base</w:t>
+      </w:r>
+      <w:r>
+        <w:rPr>
+          <w:rFonts w:ascii="Courier New" w:hAnsi="Courier New" w:cs="Courier New"/>
+          <w:noProof/>
+          <w:color w:val="532476"/>
+          <w:sz w:val="18"/>
+          <w:szCs w:val="20"/>
+        </w:rPr>
+        <w:t xml:space="preserve"> y los parametros que va a necesitar mi sp</w:t>
+      </w:r>
+      <w:r>
+        <w:rPr>
+          <w:rFonts w:ascii="Courier New" w:hAnsi="Courier New" w:cs="Courier New"/>
+          <w:noProof/>
+          <w:color w:val="532476"/>
+          <w:sz w:val="18"/>
+          <w:szCs w:val="20"/>
+        </w:rPr>
+        <w:t>. Por ejemplo</w:t>
+      </w:r>
+      <w:r>
+        <w:rPr>
+          <w:rFonts w:ascii="Courier New" w:hAnsi="Courier New" w:cs="Courier New"/>
+          <w:noProof/>
+          <w:color w:val="532476"/>
+          <w:sz w:val="18"/>
+          <w:szCs w:val="20"/>
+        </w:rPr>
+        <w:t>: si quiero que me traiga los roles que tiene un usuario hago.</w:t>
+      </w:r>
+    </w:p>
+    <w:p>
+      <w:pPr>
+        <w:autoSpaceDE w:val="0"/>
+        <w:autoSpaceDN w:val="0"/>
+        <w:adjustRightInd w:val="0"/>
+        <w:spacing w:after="0" w:line="240" w:lineRule="auto"/>
+        <w:ind w:left="709"/>
+        <w:rPr>
+          <w:rFonts w:ascii="Courier New" w:hAnsi="Courier New" w:cs="Courier New"/>
+          <w:noProof/>
+          <w:color w:val="532476"/>
+          <w:sz w:val="18"/>
+          <w:szCs w:val="20"/>
+        </w:rPr>
+      </w:pPr>
+    </w:p>
+    <w:p>
+      <w:pPr>
+        <w:autoSpaceDE w:val="0"/>
+        <w:autoSpaceDN w:val="0"/>
+        <w:adjustRightInd w:val="0"/>
+        <w:spacing w:after="0" w:line="240" w:lineRule="auto"/>
+        <w:ind w:left="567" w:firstLine="142"/>
+        <w:rPr>
+          <w:rFonts w:ascii="Courier New" w:hAnsi="Courier New" w:cs="Courier New"/>
+          <w:noProof/>
+          <w:sz w:val="20"/>
+          <w:szCs w:val="20"/>
+          <w:lang w:val="en-US"/>
+        </w:rPr>
+      </w:pPr>
+      <w:r>
+        <w:rPr>
+          <w:rFonts w:ascii="Courier New" w:hAnsi="Courier New" w:cs="Courier New"/>
+          <w:noProof/>
+          <w:sz w:val="20"/>
+          <w:szCs w:val="20"/>
+          <w:lang w:val="en-US"/>
+        </w:rPr>
+        <w:t>parameterList.Add(</w:t>
+      </w:r>
+      <w:r>
+        <w:rPr>
+          <w:rFonts w:ascii="Courier New" w:hAnsi="Courier New" w:cs="Courier New"/>
+          <w:noProof/>
+          <w:color w:val="0000FF"/>
+          <w:sz w:val="20"/>
+          <w:szCs w:val="20"/>
+          <w:lang w:val="en-US"/>
+        </w:rPr>
+        <w:t>new</w:t>
+      </w:r>
+      <w:r>
+        <w:rPr>
+          <w:rFonts w:ascii="Courier New" w:hAnsi="Courier New" w:cs="Courier New"/>
+          <w:noProof/>
+          <w:sz w:val="20"/>
+          <w:szCs w:val="20"/>
+          <w:lang w:val="en-US"/>
+        </w:rPr>
+        <w:t xml:space="preserve"> </w:t>
+      </w:r>
+      <w:r>
+        <w:rPr>
+          <w:rFonts w:ascii="Courier New" w:hAnsi="Courier New" w:cs="Courier New"/>
+          <w:noProof/>
+          <w:color w:val="2B91AF"/>
+          <w:sz w:val="20"/>
+          <w:szCs w:val="20"/>
+          <w:lang w:val="en-US"/>
+        </w:rPr>
+        <w:t>SqlParameter</w:t>
+      </w:r>
+      <w:r>
+        <w:rPr>
+          <w:rFonts w:ascii="Courier New" w:hAnsi="Courier New" w:cs="Courier New"/>
+          <w:noProof/>
+          <w:sz w:val="20"/>
+          <w:szCs w:val="20"/>
+          <w:lang w:val="en-US"/>
+        </w:rPr>
+        <w:t>(</w:t>
+      </w:r>
+      <w:r>
+        <w:rPr>
+          <w:rFonts w:ascii="Courier New" w:hAnsi="Courier New" w:cs="Courier New"/>
+          <w:noProof/>
+          <w:color w:val="A31515"/>
+          <w:sz w:val="20"/>
+          <w:szCs w:val="20"/>
+          <w:lang w:val="en-US"/>
+        </w:rPr>
+        <w:t>"@Username"</w:t>
+      </w:r>
+      <w:r>
+        <w:rPr>
+          <w:rFonts w:ascii="Courier New" w:hAnsi="Courier New" w:cs="Courier New"/>
+          <w:noProof/>
+          <w:sz w:val="20"/>
+          <w:szCs w:val="20"/>
+          <w:lang w:val="en-US"/>
+        </w:rPr>
+        <w:t xml:space="preserve">, </w:t>
+      </w:r>
+      <w:r>
+        <w:rPr>
+          <w:rFonts w:ascii="Courier New" w:hAnsi="Courier New" w:cs="Courier New"/>
+          <w:noProof/>
+          <w:color w:val="0000FF"/>
+          <w:sz w:val="20"/>
+          <w:szCs w:val="20"/>
+          <w:lang w:val="en-US"/>
+        </w:rPr>
+        <w:t>this</w:t>
+      </w:r>
+      <w:r>
+        <w:rPr>
+          <w:rFonts w:ascii="Courier New" w:hAnsi="Courier New" w:cs="Courier New"/>
+          <w:noProof/>
+          <w:sz w:val="20"/>
+          <w:szCs w:val="20"/>
+          <w:lang w:val="en-US"/>
+        </w:rPr>
+        <w:t>.Username)</w:t>
+      </w:r>
+    </w:p>
+    <w:p>
+      <w:pPr>
+        <w:autoSpaceDE w:val="0"/>
+        <w:autoSpaceDN w:val="0"/>
+        <w:adjustRightInd w:val="0"/>
+        <w:spacing w:after="0" w:line="240" w:lineRule="auto"/>
+        <w:ind w:left="709"/>
+        <w:rPr>
+          <w:rFonts w:ascii="Courier New" w:hAnsi="Courier New" w:cs="Courier New"/>
+          <w:noProof/>
+          <w:color w:val="532476"/>
+          <w:sz w:val="18"/>
+          <w:szCs w:val="20"/>
+          <w:lang w:val="en-US"/>
+        </w:rPr>
+      </w:pPr>
+    </w:p>
+    <w:p>
+      <w:pPr>
+        <w:autoSpaceDE w:val="0"/>
+        <w:autoSpaceDN w:val="0"/>
+        <w:adjustRightInd w:val="0"/>
+        <w:spacing w:after="0" w:line="240" w:lineRule="auto"/>
+        <w:ind w:left="851" w:firstLine="720"/>
+        <w:rPr>
+          <w:rFonts w:ascii="Courier New" w:hAnsi="Courier New" w:cs="Courier New"/>
+          <w:noProof/>
+          <w:color w:val="532476"/>
+          <w:sz w:val="18"/>
+          <w:szCs w:val="20"/>
+          <w:lang w:val="en-US"/>
+        </w:rPr>
+      </w:pPr>
+      <w:r>
+        <w:rPr>
+          <w:rFonts w:ascii="Courier New" w:hAnsi="Courier New" w:cs="Courier New"/>
+          <w:noProof/>
+          <w:color w:val="532476"/>
+          <w:sz w:val="18"/>
+          <w:szCs w:val="20"/>
+          <w:lang w:val="en-US"/>
+        </w:rPr>
+        <w:t xml:space="preserve"> </w:t>
+      </w:r>
+    </w:p>
+    <w:p>
+      <w:pPr>
+        <w:autoSpaceDE w:val="0"/>
+        <w:autoSpaceDN w:val="0"/>
+        <w:adjustRightInd w:val="0"/>
+        <w:spacing w:after="0" w:line="240" w:lineRule="auto"/>
+        <w:ind w:firstLine="720"/>
+        <w:rPr>
+          <w:rFonts w:ascii="Courier New" w:hAnsi="Courier New" w:cs="Courier New"/>
+          <w:noProof/>
+          <w:sz w:val="20"/>
+          <w:szCs w:val="20"/>
+        </w:rPr>
+      </w:pPr>
+      <w:r>
+        <w:rPr>
+          <w:rFonts w:ascii="Courier New" w:hAnsi="Courier New" w:cs="Courier New"/>
+          <w:noProof/>
+          <w:color w:val="2B91AF"/>
+          <w:sz w:val="20"/>
+          <w:szCs w:val="20"/>
+        </w:rPr>
+        <w:t>DataSet</w:t>
+      </w:r>
+      <w:r>
+        <w:rPr>
+          <w:rFonts w:ascii="Courier New" w:hAnsi="Courier New" w:cs="Courier New"/>
+          <w:noProof/>
+          <w:sz w:val="20"/>
+          <w:szCs w:val="20"/>
+        </w:rPr>
+        <w:t xml:space="preserve"> ds = unRol.TraerListado(unRol.parameterList, </w:t>
+      </w:r>
+      <w:r>
+        <w:rPr>
+          <w:rFonts w:ascii="Courier New" w:hAnsi="Courier New" w:cs="Courier New"/>
+          <w:noProof/>
+          <w:color w:val="A31515"/>
+          <w:sz w:val="20"/>
+          <w:szCs w:val="20"/>
+        </w:rPr>
+        <w:t>"PorId_Usuario"</w:t>
+      </w:r>
+      <w:r>
+        <w:rPr>
+          <w:rFonts w:ascii="Courier New" w:hAnsi="Courier New" w:cs="Courier New"/>
+          <w:noProof/>
+          <w:sz w:val="20"/>
+          <w:szCs w:val="20"/>
+        </w:rPr>
+        <w:t>);</w:t>
+      </w:r>
+    </w:p>
+    <w:p>
+      <w:pPr>
+        <w:autoSpaceDE w:val="0"/>
+        <w:autoSpaceDN w:val="0"/>
+        <w:adjustRightInd w:val="0"/>
+        <w:spacing w:after="0" w:line="240" w:lineRule="auto"/>
+        <w:ind w:firstLine="720"/>
+        <w:rPr>
+          <w:rFonts w:ascii="Courier New" w:hAnsi="Courier New" w:cs="Courier New"/>
+          <w:noProof/>
+          <w:sz w:val="20"/>
+          <w:szCs w:val="20"/>
+        </w:rPr>
+      </w:pPr>
+    </w:p>
+    <w:p>
+      <w:pPr>
+        <w:pStyle w:val="Prrafodelista"/>
+        <w:jc w:val="both"/>
+        <w:rPr>
+          <w:rFonts w:ascii="Courier New" w:hAnsi="Courier New" w:cs="Courier New"/>
+          <w:noProof/>
+          <w:color w:val="532476"/>
+          <w:sz w:val="18"/>
+          <w:szCs w:val="20"/>
+        </w:rPr>
+      </w:pPr>
+      <w:r>
+        <w:rPr>
+          <w:rFonts w:ascii="Courier New" w:hAnsi="Courier New" w:cs="Courier New"/>
+          <w:noProof/>
+          <w:color w:val="532476"/>
+          <w:sz w:val="18"/>
+          <w:szCs w:val="20"/>
+        </w:rPr>
+        <w:t>D</w:t>
+      </w:r>
+      <w:r>
+        <w:rPr>
+          <w:rFonts w:ascii="Courier New" w:hAnsi="Courier New" w:cs="Courier New"/>
+          <w:noProof/>
+          <w:color w:val="532476"/>
+          <w:sz w:val="18"/>
+          <w:szCs w:val="20"/>
+        </w:rPr>
+        <w:t>efino un DataSet ds para guardar el resultado del sp.</w:t>
+      </w:r>
+    </w:p>
+    <w:p>
+      <w:pPr>
+        <w:pStyle w:val="Prrafodelista"/>
+        <w:jc w:val="both"/>
+        <w:rPr>
+          <w:rFonts w:ascii="Courier New" w:hAnsi="Courier New" w:cs="Courier New"/>
+          <w:noProof/>
+          <w:color w:val="532476"/>
+          <w:sz w:val="18"/>
+          <w:szCs w:val="20"/>
+        </w:rPr>
+      </w:pPr>
+      <w:r>
+        <w:rPr>
+          <w:rFonts w:ascii="Courier New" w:hAnsi="Courier New" w:cs="Courier New"/>
+          <w:noProof/>
+          <w:color w:val="532476"/>
+          <w:sz w:val="18"/>
+          <w:szCs w:val="20"/>
+        </w:rPr>
+        <w:t>Una vez que tengo guardada la “tabla” en el ds, tengo que desarmarla y guardarla en variables de C# para poder usarlos. No puedo usar directamente el ds , si no que tengo que asignarle cada columna a una variable.</w:t>
+      </w:r>
+    </w:p>
+    <w:p>
+      <w:pPr>
+        <w:pStyle w:val="Prrafodelista"/>
+        <w:jc w:val="both"/>
+        <w:rPr>
+          <w:rFonts w:ascii="Courier New" w:hAnsi="Courier New" w:cs="Courier New"/>
+          <w:noProof/>
+          <w:color w:val="532476"/>
+          <w:sz w:val="18"/>
+          <w:szCs w:val="20"/>
+        </w:rPr>
+      </w:pPr>
+      <w:r>
+        <w:rPr>
+          <w:rFonts w:ascii="Courier New" w:hAnsi="Courier New" w:cs="Courier New"/>
+          <w:noProof/>
+          <w:color w:val="532476"/>
+          <w:sz w:val="18"/>
+          <w:szCs w:val="20"/>
+        </w:rPr>
+        <w:t>En el caso de la clase Rol al principio defini un usuario del tipo Usuario. Por lo que los datos obtenidos por el sp los voy a guardar en este objeto usuario. Para ello utilizo y defino los metodos DATAROWTOOBJECT (convertir fila en objeto basicamente).</w:t>
+      </w:r>
+    </w:p>
+    <w:p>
+      <w:pPr>
+        <w:pStyle w:val="Prrafodelista"/>
+        <w:jc w:val="both"/>
+        <w:rPr>
+          <w:rFonts w:ascii="Courier New" w:hAnsi="Courier New" w:cs="Courier New"/>
+          <w:noProof/>
+          <w:color w:val="532476"/>
+          <w:sz w:val="18"/>
+          <w:szCs w:val="20"/>
+        </w:rPr>
+      </w:pPr>
+    </w:p>
+    <w:p>
+      <w:pPr>
+        <w:autoSpaceDE w:val="0"/>
+        <w:autoSpaceDN w:val="0"/>
+        <w:adjustRightInd w:val="0"/>
+        <w:spacing w:after="0" w:line="240" w:lineRule="auto"/>
+        <w:rPr>
+          <w:rFonts w:ascii="Courier New" w:hAnsi="Courier New" w:cs="Courier New"/>
+          <w:noProof/>
+          <w:sz w:val="20"/>
+          <w:szCs w:val="20"/>
+          <w:lang w:val="en-US"/>
+        </w:rPr>
+      </w:pPr>
+      <w:r>
+        <w:rPr>
+          <w:rFonts w:ascii="Courier New" w:hAnsi="Courier New" w:cs="Courier New"/>
+          <w:noProof/>
+          <w:sz w:val="20"/>
+          <w:szCs w:val="20"/>
+        </w:rPr>
+        <w:t xml:space="preserve">        </w:t>
+      </w:r>
+      <w:r>
+        <w:rPr>
+          <w:rFonts w:ascii="Courier New" w:hAnsi="Courier New" w:cs="Courier New"/>
+          <w:noProof/>
+          <w:color w:val="0000FF"/>
+          <w:sz w:val="20"/>
+          <w:szCs w:val="20"/>
+          <w:lang w:val="en-US"/>
+        </w:rPr>
+        <w:t>public</w:t>
+      </w:r>
+      <w:r>
+        <w:rPr>
+          <w:rFonts w:ascii="Courier New" w:hAnsi="Courier New" w:cs="Courier New"/>
+          <w:noProof/>
+          <w:sz w:val="20"/>
+          <w:szCs w:val="20"/>
+          <w:lang w:val="en-US"/>
+        </w:rPr>
+        <w:t xml:space="preserve"> </w:t>
+      </w:r>
+      <w:r>
+        <w:rPr>
+          <w:rFonts w:ascii="Courier New" w:hAnsi="Courier New" w:cs="Courier New"/>
+          <w:noProof/>
+          <w:color w:val="0000FF"/>
+          <w:sz w:val="20"/>
+          <w:szCs w:val="20"/>
+          <w:lang w:val="en-US"/>
+        </w:rPr>
+        <w:t>override</w:t>
+      </w:r>
+      <w:r>
+        <w:rPr>
+          <w:rFonts w:ascii="Courier New" w:hAnsi="Courier New" w:cs="Courier New"/>
+          <w:noProof/>
+          <w:sz w:val="20"/>
+          <w:szCs w:val="20"/>
+          <w:lang w:val="en-US"/>
+        </w:rPr>
+        <w:t xml:space="preserve"> </w:t>
+      </w:r>
+      <w:r>
+        <w:rPr>
+          <w:rFonts w:ascii="Courier New" w:hAnsi="Courier New" w:cs="Courier New"/>
+          <w:noProof/>
+          <w:color w:val="0000FF"/>
+          <w:sz w:val="20"/>
+          <w:szCs w:val="20"/>
+          <w:lang w:val="en-US"/>
+        </w:rPr>
+        <w:t>void</w:t>
+      </w:r>
+      <w:r>
+        <w:rPr>
+          <w:rFonts w:ascii="Courier New" w:hAnsi="Courier New" w:cs="Courier New"/>
+          <w:noProof/>
+          <w:sz w:val="20"/>
+          <w:szCs w:val="20"/>
+          <w:lang w:val="en-US"/>
+        </w:rPr>
+        <w:t xml:space="preserve"> DataRowToObject(</w:t>
+      </w:r>
+      <w:r>
+        <w:rPr>
+          <w:rFonts w:ascii="Courier New" w:hAnsi="Courier New" w:cs="Courier New"/>
+          <w:noProof/>
+          <w:color w:val="2B91AF"/>
+          <w:sz w:val="20"/>
+          <w:szCs w:val="20"/>
+          <w:lang w:val="en-US"/>
+        </w:rPr>
+        <w:t>DataRow</w:t>
+      </w:r>
+      <w:r>
+        <w:rPr>
+          <w:rFonts w:ascii="Courier New" w:hAnsi="Courier New" w:cs="Courier New"/>
+          <w:noProof/>
+          <w:sz w:val="20"/>
+          <w:szCs w:val="20"/>
+          <w:lang w:val="en-US"/>
+        </w:rPr>
+        <w:t xml:space="preserve"> dr)</w:t>
+      </w:r>
+    </w:p>
+    <w:p>
+      <w:pPr>
+        <w:autoSpaceDE w:val="0"/>
+        <w:autoSpaceDN w:val="0"/>
+        <w:adjustRightInd w:val="0"/>
+        <w:spacing w:after="0" w:line="240" w:lineRule="auto"/>
+        <w:rPr>
+          <w:rFonts w:ascii="Courier New" w:hAnsi="Courier New" w:cs="Courier New"/>
+          <w:noProof/>
+          <w:sz w:val="20"/>
+          <w:szCs w:val="20"/>
+        </w:rPr>
+      </w:pPr>
+      <w:r>
+        <w:rPr>
+          <w:rFonts w:ascii="Courier New" w:hAnsi="Courier New" w:cs="Courier New"/>
+          <w:noProof/>
+          <w:sz w:val="20"/>
+          <w:szCs w:val="20"/>
+          <w:lang w:val="en-US"/>
+        </w:rPr>
+        <w:t xml:space="preserve">        </w:t>
+      </w:r>
+      <w:r>
+        <w:rPr>
+          <w:rFonts w:ascii="Courier New" w:hAnsi="Courier New" w:cs="Courier New"/>
+          <w:noProof/>
+          <w:sz w:val="20"/>
+          <w:szCs w:val="20"/>
+        </w:rPr>
+        <w:t>{</w:t>
+      </w:r>
+    </w:p>
+    <w:p>
+      <w:pPr>
+        <w:autoSpaceDE w:val="0"/>
+        <w:autoSpaceDN w:val="0"/>
+        <w:adjustRightInd w:val="0"/>
+        <w:spacing w:after="0" w:line="240" w:lineRule="auto"/>
+        <w:rPr>
+          <w:rFonts w:ascii="Courier New" w:hAnsi="Courier New" w:cs="Courier New"/>
+          <w:noProof/>
+          <w:color w:val="008000"/>
+          <w:sz w:val="20"/>
+          <w:szCs w:val="20"/>
+        </w:rPr>
+      </w:pPr>
+      <w:r>
+        <w:rPr>
+          <w:rFonts w:ascii="Courier New" w:hAnsi="Courier New" w:cs="Courier New"/>
+          <w:noProof/>
+          <w:sz w:val="20"/>
+          <w:szCs w:val="20"/>
+        </w:rPr>
+        <w:t xml:space="preserve">            </w:t>
+      </w:r>
+      <w:r>
+        <w:rPr>
+          <w:rFonts w:ascii="Courier New" w:hAnsi="Courier New" w:cs="Courier New"/>
+          <w:noProof/>
+          <w:color w:val="008000"/>
+          <w:sz w:val="20"/>
+          <w:szCs w:val="20"/>
+        </w:rPr>
+        <w:t>// Esto es tal cual lo devuelve el stored de la DB</w:t>
+      </w:r>
+    </w:p>
+    <w:p>
+      <w:pPr>
+        <w:autoSpaceDE w:val="0"/>
+        <w:autoSpaceDN w:val="0"/>
+        <w:adjustRightInd w:val="0"/>
+        <w:spacing w:after="0" w:line="240" w:lineRule="auto"/>
+        <w:rPr>
+          <w:rFonts w:ascii="Courier New" w:hAnsi="Courier New" w:cs="Courier New"/>
+          <w:noProof/>
+          <w:sz w:val="20"/>
+          <w:szCs w:val="20"/>
+          <w:lang w:val="en-US"/>
+        </w:rPr>
+      </w:pPr>
+      <w:r>
+        <w:rPr>
+          <w:rFonts w:ascii="Courier New" w:hAnsi="Courier New" w:cs="Courier New"/>
+          <w:noProof/>
+          <w:sz w:val="20"/>
+          <w:szCs w:val="20"/>
+        </w:rPr>
+        <w:t xml:space="preserve">            </w:t>
+      </w:r>
+      <w:r>
+        <w:rPr>
+          <w:rFonts w:ascii="Courier New" w:hAnsi="Courier New" w:cs="Courier New"/>
+          <w:noProof/>
+          <w:color w:val="0000FF"/>
+          <w:sz w:val="20"/>
+          <w:szCs w:val="20"/>
+          <w:lang w:val="en-US"/>
+        </w:rPr>
+        <w:t>this</w:t>
+      </w:r>
+      <w:r>
+        <w:rPr>
+          <w:rFonts w:ascii="Courier New" w:hAnsi="Courier New" w:cs="Courier New"/>
+          <w:noProof/>
+          <w:sz w:val="20"/>
+          <w:szCs w:val="20"/>
+          <w:lang w:val="en-US"/>
+        </w:rPr>
+        <w:t xml:space="preserve">.rol_id = </w:t>
+      </w:r>
+      <w:r>
+        <w:rPr>
+          <w:rFonts w:ascii="Courier New" w:hAnsi="Courier New" w:cs="Courier New"/>
+          <w:noProof/>
+          <w:color w:val="2B91AF"/>
+          <w:sz w:val="20"/>
+          <w:szCs w:val="20"/>
+          <w:lang w:val="en-US"/>
+        </w:rPr>
+        <w:t>Convert</w:t>
+      </w:r>
+      <w:r>
+        <w:rPr>
+          <w:rFonts w:ascii="Courier New" w:hAnsi="Courier New" w:cs="Courier New"/>
+          <w:noProof/>
+          <w:sz w:val="20"/>
+          <w:szCs w:val="20"/>
+          <w:lang w:val="en-US"/>
+        </w:rPr>
+        <w:t>.ToInt32(dr[</w:t>
+      </w:r>
+      <w:r>
+        <w:rPr>
+          <w:rFonts w:ascii="Courier New" w:hAnsi="Courier New" w:cs="Courier New"/>
+          <w:noProof/>
+          <w:color w:val="A31515"/>
+          <w:sz w:val="20"/>
+          <w:szCs w:val="20"/>
+          <w:lang w:val="en-US"/>
+        </w:rPr>
+        <w:t>"rol_id"</w:t>
+      </w:r>
+      <w:r>
+        <w:rPr>
+          <w:rFonts w:ascii="Courier New" w:hAnsi="Courier New" w:cs="Courier New"/>
+          <w:noProof/>
+          <w:sz w:val="20"/>
+          <w:szCs w:val="20"/>
+          <w:lang w:val="en-US"/>
+        </w:rPr>
+        <w:t>]);</w:t>
+      </w:r>
+    </w:p>
+    <w:p>
+      <w:pPr>
+        <w:autoSpaceDE w:val="0"/>
+        <w:autoSpaceDN w:val="0"/>
+        <w:adjustRightInd w:val="0"/>
+        <w:spacing w:after="0" w:line="240" w:lineRule="auto"/>
+        <w:rPr>
+          <w:rFonts w:ascii="Courier New" w:hAnsi="Courier New" w:cs="Courier New"/>
+          <w:noProof/>
+          <w:sz w:val="20"/>
+          <w:szCs w:val="20"/>
+        </w:rPr>
+      </w:pPr>
+      <w:r>
+        <w:rPr>
+          <w:rFonts w:ascii="Courier New" w:hAnsi="Courier New" w:cs="Courier New"/>
+          <w:noProof/>
+          <w:sz w:val="20"/>
+          <w:szCs w:val="20"/>
+          <w:lang w:val="en-US"/>
+        </w:rPr>
+        <w:t xml:space="preserve">            </w:t>
+      </w:r>
+      <w:r>
+        <w:rPr>
+          <w:rFonts w:ascii="Courier New" w:hAnsi="Courier New" w:cs="Courier New"/>
+          <w:noProof/>
+          <w:color w:val="0000FF"/>
+          <w:sz w:val="20"/>
+          <w:szCs w:val="20"/>
+        </w:rPr>
+        <w:t>this</w:t>
+      </w:r>
+      <w:r>
+        <w:rPr>
+          <w:rFonts w:ascii="Courier New" w:hAnsi="Courier New" w:cs="Courier New"/>
+          <w:noProof/>
+          <w:sz w:val="20"/>
+          <w:szCs w:val="20"/>
+        </w:rPr>
+        <w:t>.Nombre = dr[</w:t>
+      </w:r>
+      <w:r>
+        <w:rPr>
+          <w:rFonts w:ascii="Courier New" w:hAnsi="Courier New" w:cs="Courier New"/>
+          <w:noProof/>
+          <w:color w:val="A31515"/>
+          <w:sz w:val="20"/>
+          <w:szCs w:val="20"/>
+        </w:rPr>
+        <w:t>"rol_nombre"</w:t>
+      </w:r>
+      <w:r>
+        <w:rPr>
+          <w:rFonts w:ascii="Courier New" w:hAnsi="Courier New" w:cs="Courier New"/>
+          <w:noProof/>
+          <w:sz w:val="20"/>
+          <w:szCs w:val="20"/>
+        </w:rPr>
+        <w:t>].ToString();</w:t>
+      </w:r>
+    </w:p>
+    <w:p>
+      <w:pPr>
+        <w:autoSpaceDE w:val="0"/>
+        <w:autoSpaceDN w:val="0"/>
+        <w:adjustRightInd w:val="0"/>
+        <w:spacing w:after="0" w:line="240" w:lineRule="auto"/>
+        <w:rPr>
+          <w:rFonts w:ascii="Courier New" w:hAnsi="Courier New" w:cs="Courier New"/>
+          <w:noProof/>
+          <w:sz w:val="20"/>
+          <w:szCs w:val="20"/>
+        </w:rPr>
+      </w:pPr>
+      <w:r>
+        <w:rPr>
+          <w:rFonts w:ascii="Courier New" w:hAnsi="Courier New" w:cs="Courier New"/>
+          <w:noProof/>
+          <w:sz w:val="20"/>
+          <w:szCs w:val="20"/>
+        </w:rPr>
+        <w:t xml:space="preserve">            </w:t>
+      </w:r>
+      <w:r>
+        <w:rPr>
+          <w:rFonts w:ascii="Courier New" w:hAnsi="Courier New" w:cs="Courier New"/>
+          <w:noProof/>
+          <w:color w:val="0000FF"/>
+          <w:sz w:val="20"/>
+          <w:szCs w:val="20"/>
+        </w:rPr>
+        <w:t>this</w:t>
+      </w:r>
+      <w:r>
+        <w:rPr>
+          <w:rFonts w:ascii="Courier New" w:hAnsi="Courier New" w:cs="Courier New"/>
+          <w:noProof/>
+          <w:sz w:val="20"/>
+          <w:szCs w:val="20"/>
+        </w:rPr>
+        <w:t xml:space="preserve">.Estado = </w:t>
+      </w:r>
+      <w:r>
+        <w:rPr>
+          <w:rFonts w:ascii="Courier New" w:hAnsi="Courier New" w:cs="Courier New"/>
+          <w:noProof/>
+          <w:color w:val="2B91AF"/>
+          <w:sz w:val="20"/>
+          <w:szCs w:val="20"/>
+        </w:rPr>
+        <w:t>Convert</w:t>
+      </w:r>
+      <w:r>
+        <w:rPr>
+          <w:rFonts w:ascii="Courier New" w:hAnsi="Courier New" w:cs="Courier New"/>
+          <w:noProof/>
+          <w:sz w:val="20"/>
+          <w:szCs w:val="20"/>
+        </w:rPr>
+        <w:t>.ToBoolean(dr[</w:t>
+      </w:r>
+      <w:r>
+        <w:rPr>
+          <w:rFonts w:ascii="Courier New" w:hAnsi="Courier New" w:cs="Courier New"/>
+          <w:noProof/>
+          <w:color w:val="A31515"/>
+          <w:sz w:val="20"/>
+          <w:szCs w:val="20"/>
+        </w:rPr>
+        <w:t>"rol_estado"</w:t>
+      </w:r>
+      <w:r>
+        <w:rPr>
+          <w:rFonts w:ascii="Courier New" w:hAnsi="Courier New" w:cs="Courier New"/>
+          <w:noProof/>
+          <w:sz w:val="20"/>
+          <w:szCs w:val="20"/>
+        </w:rPr>
+        <w:t>]);</w:t>
+      </w:r>
+    </w:p>
+    <w:p>
+      <w:pPr>
+        <w:pStyle w:val="Prrafodelista"/>
+        <w:jc w:val="both"/>
+        <w:rPr>
+          <w:rFonts w:ascii="Courier New" w:hAnsi="Courier New" w:cs="Courier New"/>
+          <w:noProof/>
+          <w:sz w:val="20"/>
+          <w:szCs w:val="20"/>
+        </w:rPr>
+      </w:pPr>
+      <w:r>
+        <w:rPr>
+          <w:rFonts w:ascii="Courier New" w:hAnsi="Courier New" w:cs="Courier New"/>
+          <w:noProof/>
+          <w:sz w:val="20"/>
+          <w:szCs w:val="20"/>
+        </w:rPr>
+        <w:t xml:space="preserve">  </w:t>
+      </w:r>
+      <w:r>
+        <w:rPr>
+          <w:rFonts w:ascii="Courier New" w:hAnsi="Courier New" w:cs="Courier New"/>
+          <w:noProof/>
+          <w:sz w:val="20"/>
+          <w:szCs w:val="20"/>
+        </w:rPr>
+        <w:t>}</w:t>
+      </w:r>
+    </w:p>
+    <w:p>
+      <w:pPr>
+        <w:pStyle w:val="Prrafodelista"/>
+        <w:jc w:val="both"/>
+        <w:rPr>
+          <w:rFonts w:ascii="Courier New" w:hAnsi="Courier New" w:cs="Courier New"/>
+          <w:noProof/>
+          <w:sz w:val="20"/>
+          <w:szCs w:val="20"/>
+        </w:rPr>
+      </w:pPr>
+    </w:p>
+    <w:p>
+      <w:pPr>
+        <w:pStyle w:val="Prrafodelista"/>
+        <w:jc w:val="both"/>
+        <w:rPr>
+          <w:rFonts w:ascii="Courier New" w:hAnsi="Courier New" w:cs="Courier New"/>
+          <w:noProof/>
+          <w:color w:val="532476"/>
+          <w:sz w:val="18"/>
+          <w:szCs w:val="20"/>
+        </w:rPr>
+      </w:pPr>
+      <w:r>
+        <w:rPr>
+          <w:rFonts w:ascii="Courier New" w:hAnsi="Courier New" w:cs="Courier New"/>
+          <w:noProof/>
+          <w:color w:val="532476"/>
+          <w:sz w:val="18"/>
+          <w:szCs w:val="20"/>
+        </w:rPr>
+        <w:t xml:space="preserve">Resumiendo. Si hago un </w:t>
+      </w:r>
+      <w:r>
+        <w:rPr>
+          <w:rFonts w:ascii="Courier New" w:hAnsi="Courier New" w:cs="Courier New"/>
+          <w:b/>
+          <w:noProof/>
+          <w:color w:val="532476"/>
+          <w:szCs w:val="20"/>
+        </w:rPr>
+        <w:t>Entidad.FuncionSP(parametros, criterio</w:t>
+      </w:r>
+      <w:r>
+        <w:rPr>
+          <w:rFonts w:ascii="Courier New" w:hAnsi="Courier New" w:cs="Courier New"/>
+          <w:noProof/>
+          <w:color w:val="532476"/>
+          <w:sz w:val="18"/>
+          <w:szCs w:val="20"/>
+        </w:rPr>
+        <w:t xml:space="preserve">) me va a armar el nombre del storeProcedure como </w:t>
+      </w:r>
+      <w:r>
+        <w:rPr>
+          <w:rFonts w:ascii="Courier New" w:hAnsi="Courier New" w:cs="Courier New"/>
+          <w:b/>
+          <w:noProof/>
+          <w:color w:val="532476"/>
+          <w:szCs w:val="20"/>
+        </w:rPr>
+        <w:t>funcionSPEntidadCriterio.</w:t>
+      </w:r>
+      <w:r>
+        <w:rPr>
+          <w:rFonts w:ascii="Courier New" w:hAnsi="Courier New" w:cs="Courier New"/>
+          <w:noProof/>
+          <w:color w:val="532476"/>
+          <w:szCs w:val="20"/>
+        </w:rPr>
+        <w:t xml:space="preserve"> </w:t>
+      </w:r>
+      <w:r>
+        <w:rPr>
+          <w:rFonts w:ascii="Courier New" w:hAnsi="Courier New" w:cs="Courier New"/>
+          <w:noProof/>
+          <w:color w:val="532476"/>
+          <w:sz w:val="18"/>
+          <w:szCs w:val="20"/>
+        </w:rPr>
+        <w:t>El cual tengo que definir en la base de datos.</w:t>
+      </w:r>
+    </w:p>
+    <w:p>
+      <w:pPr>
+        <w:pStyle w:val="Prrafodelista"/>
+        <w:jc w:val="both"/>
+        <w:rPr>
+          <w:rFonts w:ascii="Courier New" w:hAnsi="Courier New" w:cs="Courier New"/>
+          <w:noProof/>
+          <w:color w:val="532476"/>
+          <w:sz w:val="18"/>
+          <w:szCs w:val="20"/>
+        </w:rPr>
+      </w:pPr>
+    </w:p>
+    <w:p>
+      <w:pPr>
+        <w:pStyle w:val="Prrafodelista"/>
+        <w:jc w:val="both"/>
+        <w:rPr>
+          <w:rFonts w:ascii="Courier New" w:hAnsi="Courier New" w:cs="Courier New"/>
+          <w:noProof/>
+          <w:color w:val="532476"/>
+          <w:sz w:val="18"/>
+          <w:szCs w:val="20"/>
+        </w:rPr>
+      </w:pPr>
+    </w:p>
+    <w:p>
+      <w:pPr>
+        <w:pStyle w:val="Prrafodelista"/>
+        <w:jc w:val="both"/>
+        <w:rPr>
+          <w:rFonts w:ascii="Courier New" w:hAnsi="Courier New" w:cs="Courier New"/>
+          <w:noProof/>
+          <w:color w:val="532476"/>
+          <w:sz w:val="18"/>
+          <w:szCs w:val="20"/>
+        </w:rPr>
+      </w:pPr>
+      <w:r>
+        <w:rPr>
+          <w:rFonts w:ascii="Courier New" w:hAnsi="Courier New" w:cs="Courier New"/>
+          <w:noProof/>
+          <w:color w:val="532476"/>
+          <w:sz w:val="18"/>
+          <w:szCs w:val="20"/>
+        </w:rPr>
+        <w:t>Las funciones que tenemos son:</w:t>
+      </w:r>
+    </w:p>
+    <w:p>
+      <w:pPr>
+        <w:autoSpaceDE w:val="0"/>
+        <w:autoSpaceDN w:val="0"/>
+        <w:adjustRightInd w:val="0"/>
+        <w:spacing w:after="0" w:line="240" w:lineRule="auto"/>
+        <w:rPr>
+          <w:rFonts w:ascii="Courier New" w:hAnsi="Courier New" w:cs="Courier New"/>
+          <w:noProof/>
+          <w:sz w:val="20"/>
+          <w:szCs w:val="20"/>
+        </w:rPr>
+      </w:pPr>
+      <w:r>
+        <w:rPr>
+          <w:rFonts w:ascii="Courier New" w:hAnsi="Courier New" w:cs="Courier New"/>
+          <w:noProof/>
+          <w:sz w:val="20"/>
+          <w:szCs w:val="20"/>
+        </w:rPr>
+        <w:t xml:space="preserve">      Guardar</w:t>
+      </w:r>
+      <w:r>
+        <w:rPr>
+          <w:rFonts w:ascii="Courier New" w:hAnsi="Courier New" w:cs="Courier New"/>
+          <w:noProof/>
+          <w:sz w:val="20"/>
+          <w:szCs w:val="20"/>
+        </w:rPr>
+        <w:t>(parameterList)</w:t>
+      </w:r>
+      <w:r>
+        <w:rPr>
+          <w:rFonts w:ascii="Courier New" w:hAnsi="Courier New" w:cs="Courier New"/>
+          <w:noProof/>
+          <w:sz w:val="20"/>
+          <w:szCs w:val="20"/>
+        </w:rPr>
+        <w:t xml:space="preserve"> : insertEntidad</w:t>
+      </w:r>
+    </w:p>
+    <w:p>
+      <w:pPr>
+        <w:autoSpaceDE w:val="0"/>
+        <w:autoSpaceDN w:val="0"/>
+        <w:adjustRightInd w:val="0"/>
+        <w:spacing w:after="0" w:line="240" w:lineRule="auto"/>
+        <w:ind w:firstLine="720"/>
+        <w:rPr>
+          <w:rFonts w:ascii="Courier New" w:hAnsi="Courier New" w:cs="Courier New"/>
+          <w:noProof/>
+          <w:sz w:val="20"/>
+          <w:szCs w:val="20"/>
+        </w:rPr>
+      </w:pPr>
+      <w:r>
+        <w:rPr>
+          <w:rFonts w:ascii="Courier New" w:hAnsi="Courier New" w:cs="Courier New"/>
+          <w:noProof/>
+          <w:sz w:val="20"/>
+          <w:szCs w:val="20"/>
+        </w:rPr>
+        <w:t>GuardarYObtenerID</w:t>
+      </w:r>
+      <w:r>
+        <w:rPr>
+          <w:rFonts w:ascii="Courier New" w:hAnsi="Courier New" w:cs="Courier New"/>
+          <w:noProof/>
+          <w:sz w:val="20"/>
+          <w:szCs w:val="20"/>
+        </w:rPr>
+        <w:t>(parameterList) : insertEntidad_RetornarID</w:t>
+      </w:r>
+    </w:p>
+    <w:p>
+      <w:pPr>
+        <w:autoSpaceDE w:val="0"/>
+        <w:autoSpaceDN w:val="0"/>
+        <w:adjustRightInd w:val="0"/>
+        <w:spacing w:after="0" w:line="240" w:lineRule="auto"/>
+        <w:rPr>
+          <w:rFonts w:ascii="Courier New" w:hAnsi="Courier New" w:cs="Courier New"/>
+          <w:noProof/>
+          <w:sz w:val="20"/>
+          <w:szCs w:val="20"/>
+        </w:rPr>
+      </w:pPr>
+      <w:r>
+        <w:rPr>
+          <w:rFonts w:ascii="Courier New" w:hAnsi="Courier New" w:cs="Courier New"/>
+          <w:noProof/>
+          <w:color w:val="2B91AF"/>
+          <w:sz w:val="20"/>
+          <w:szCs w:val="20"/>
+        </w:rPr>
+        <w:tab/>
+      </w:r>
+      <w:r>
+        <w:rPr>
+          <w:rFonts w:ascii="Courier New" w:hAnsi="Courier New" w:cs="Courier New"/>
+          <w:noProof/>
+          <w:sz w:val="20"/>
+          <w:szCs w:val="20"/>
+        </w:rPr>
+        <w:t>Modificar</w:t>
+      </w:r>
+      <w:r>
+        <w:rPr>
+          <w:rFonts w:ascii="Courier New" w:hAnsi="Courier New" w:cs="Courier New"/>
+          <w:noProof/>
+          <w:sz w:val="20"/>
+          <w:szCs w:val="20"/>
+        </w:rPr>
+        <w:t>(parameterList)</w:t>
+      </w:r>
+      <w:r>
+        <w:rPr>
+          <w:rFonts w:ascii="Courier New" w:hAnsi="Courier New" w:cs="Courier New"/>
+          <w:noProof/>
+          <w:sz w:val="20"/>
+          <w:szCs w:val="20"/>
+        </w:rPr>
+        <w:t xml:space="preserve"> : updateEntidad</w:t>
+      </w:r>
+    </w:p>
+    <w:p>
+      <w:pPr>
+        <w:autoSpaceDE w:val="0"/>
+        <w:autoSpaceDN w:val="0"/>
+        <w:adjustRightInd w:val="0"/>
+        <w:spacing w:after="0" w:line="240" w:lineRule="auto"/>
+        <w:rPr>
+          <w:rFonts w:ascii="Courier New" w:hAnsi="Courier New" w:cs="Courier New"/>
+          <w:noProof/>
+          <w:sz w:val="20"/>
+          <w:szCs w:val="20"/>
+        </w:rPr>
+      </w:pPr>
+      <w:r>
+        <w:rPr>
+          <w:rFonts w:ascii="Courier New" w:hAnsi="Courier New" w:cs="Courier New"/>
+          <w:noProof/>
+          <w:sz w:val="20"/>
+          <w:szCs w:val="20"/>
+        </w:rPr>
+        <w:t xml:space="preserve">      Eliminar</w:t>
+      </w:r>
+      <w:r>
+        <w:rPr>
+          <w:rFonts w:ascii="Courier New" w:hAnsi="Courier New" w:cs="Courier New"/>
+          <w:noProof/>
+          <w:sz w:val="20"/>
+          <w:szCs w:val="20"/>
+        </w:rPr>
+        <w:t>(parameterList)</w:t>
+      </w:r>
+      <w:r>
+        <w:rPr>
+          <w:rFonts w:ascii="Courier New" w:hAnsi="Courier New" w:cs="Courier New"/>
+          <w:noProof/>
+          <w:sz w:val="20"/>
+          <w:szCs w:val="20"/>
+        </w:rPr>
+        <w:t xml:space="preserve">  : deleteEntidad</w:t>
+      </w:r>
+    </w:p>
+    <w:p>
+      <w:pPr>
+        <w:autoSpaceDE w:val="0"/>
+        <w:autoSpaceDN w:val="0"/>
+        <w:adjustRightInd w:val="0"/>
+        <w:spacing w:after="0" w:line="240" w:lineRule="auto"/>
+        <w:ind w:firstLine="720"/>
+        <w:rPr>
+          <w:rFonts w:ascii="Courier New" w:hAnsi="Courier New" w:cs="Courier New"/>
+          <w:noProof/>
+          <w:sz w:val="20"/>
+          <w:szCs w:val="20"/>
+        </w:rPr>
+      </w:pPr>
+      <w:r>
+        <w:rPr>
+          <w:rFonts w:ascii="Courier New" w:hAnsi="Courier New" w:cs="Courier New"/>
+          <w:noProof/>
+          <w:sz w:val="20"/>
+          <w:szCs w:val="20"/>
+        </w:rPr>
+        <w:t>Deshabilitar</w:t>
+      </w:r>
+      <w:r>
+        <w:rPr>
+          <w:rFonts w:ascii="Courier New" w:hAnsi="Courier New" w:cs="Courier New"/>
+          <w:noProof/>
+          <w:sz w:val="20"/>
+          <w:szCs w:val="20"/>
+        </w:rPr>
+        <w:t>(parameterList)</w:t>
+      </w:r>
+      <w:r>
+        <w:rPr>
+          <w:rFonts w:ascii="Courier New" w:hAnsi="Courier New" w:cs="Courier New"/>
+          <w:noProof/>
+          <w:sz w:val="20"/>
+          <w:szCs w:val="20"/>
+        </w:rPr>
+        <w:t xml:space="preserve"> </w:t>
+      </w:r>
+      <w:r>
+        <w:rPr>
+          <w:rFonts w:ascii="Courier New" w:hAnsi="Courier New" w:cs="Courier New"/>
+          <w:noProof/>
+          <w:sz w:val="20"/>
+          <w:szCs w:val="20"/>
+        </w:rPr>
+        <w:t xml:space="preserve"> : deshabilitarEntidad</w:t>
+      </w:r>
+    </w:p>
+    <w:p>
+      <w:pPr>
+        <w:autoSpaceDE w:val="0"/>
+        <w:autoSpaceDN w:val="0"/>
+        <w:adjustRightInd w:val="0"/>
+        <w:spacing w:after="0" w:line="240" w:lineRule="auto"/>
+        <w:ind w:firstLine="720"/>
+        <w:rPr>
+          <w:rFonts w:ascii="Courier New" w:hAnsi="Courier New" w:cs="Courier New"/>
+          <w:noProof/>
+          <w:sz w:val="20"/>
+          <w:szCs w:val="20"/>
+        </w:rPr>
+      </w:pPr>
+      <w:r>
+        <w:rPr>
+          <w:rFonts w:ascii="Courier New" w:hAnsi="Courier New" w:cs="Courier New"/>
+          <w:noProof/>
+          <w:sz w:val="20"/>
+          <w:szCs w:val="20"/>
+        </w:rPr>
+        <w:t>TraerListado</w:t>
+      </w:r>
+      <w:r>
+        <w:rPr>
+          <w:rFonts w:ascii="Courier New" w:hAnsi="Courier New" w:cs="Courier New"/>
+          <w:noProof/>
+          <w:sz w:val="20"/>
+          <w:szCs w:val="20"/>
+        </w:rPr>
+        <w:t>(parameterList, condiciones)</w:t>
+      </w:r>
+      <w:r>
+        <w:rPr>
+          <w:rFonts w:ascii="Courier New" w:hAnsi="Courier New" w:cs="Courier New"/>
+          <w:noProof/>
+          <w:sz w:val="20"/>
+          <w:szCs w:val="20"/>
+        </w:rPr>
+        <w:t>:traerListadoEntidadCondiciones</w:t>
+      </w:r>
+    </w:p>
+    <w:p>
+      <w:pPr>
+        <w:pStyle w:val="Prrafodelista"/>
+        <w:rPr>
+          <w:rFonts w:ascii="Courier New" w:hAnsi="Courier New" w:cs="Courier New"/>
+          <w:b/>
+          <w:noProof/>
+          <w:color w:val="532476"/>
+          <w:szCs w:val="20"/>
+        </w:rPr>
+      </w:pPr>
+    </w:p>
+    <w:p>
+      <w:pPr>
+        <w:pStyle w:val="Prrafodelista"/>
+        <w:rPr>
+          <w:rFonts w:ascii="Courier New" w:hAnsi="Courier New" w:cs="Courier New"/>
+          <w:b/>
+          <w:noProof/>
+          <w:color w:val="532476"/>
+          <w:szCs w:val="20"/>
+        </w:rPr>
+      </w:pPr>
+    </w:p>
+    <w:p>
+      <w:pPr>
+        <w:pStyle w:val="Prrafodelista"/>
+        <w:rPr>
+          <w:rFonts w:ascii="Courier New" w:hAnsi="Courier New" w:cs="Courier New"/>
+          <w:b/>
+          <w:noProof/>
+          <w:color w:val="532476"/>
+          <w:szCs w:val="20"/>
+        </w:rPr>
+      </w:pPr>
+    </w:p>
+    <w:p>
+      <w:pPr>
+        <w:pStyle w:val="Prrafodelista"/>
+        <w:rPr>
+          <w:rFonts w:ascii="Courier New" w:hAnsi="Courier New" w:cs="Courier New"/>
+          <w:b/>
+          <w:noProof/>
+          <w:color w:val="532476"/>
+          <w:szCs w:val="20"/>
+        </w:rPr>
+      </w:pPr>
+    </w:p>
+    <w:p>
+      <w:pPr>
+        <w:pStyle w:val="Prrafodelista"/>
+        <w:rPr>
+          <w:rFonts w:ascii="Courier New" w:hAnsi="Courier New" w:cs="Courier New"/>
+          <w:b/>
+          <w:noProof/>
+          <w:color w:val="532476"/>
+          <w:szCs w:val="20"/>
+          <w:u w:val="single"/>
+        </w:rPr>
+      </w:pPr>
+    </w:p>
+    <w:p>
+      <w:pPr>
+        <w:pStyle w:val="Prrafodelista"/>
+        <w:rPr>
+          <w:rFonts w:ascii="Courier New" w:hAnsi="Courier New" w:cs="Courier New"/>
+          <w:noProof/>
+          <w:color w:val="008000"/>
+          <w:sz w:val="20"/>
+          <w:szCs w:val="20"/>
+        </w:rPr>
+      </w:pPr>
+      <w:r>
+        <w:rPr>
+          <w:rFonts w:ascii="Courier New" w:hAnsi="Courier New" w:cs="Courier New"/>
+          <w:noProof/>
+          <w:color w:val="008000"/>
+          <w:sz w:val="20"/>
+          <w:szCs w:val="20"/>
+        </w:rPr>
+        <w:lastRenderedPageBreak/>
+        <w:t>Ejemplos:</w:t>
+      </w:r>
+    </w:p>
+    <w:p>
+      <w:pPr>
+        <w:pStyle w:val="Prrafodelista"/>
+        <w:rPr>
+          <w:rFonts w:ascii="Courier New" w:hAnsi="Courier New" w:cs="Courier New"/>
+          <w:b/>
+          <w:noProof/>
+          <w:color w:val="008000"/>
+          <w:sz w:val="20"/>
+          <w:szCs w:val="20"/>
+        </w:rPr>
+      </w:pPr>
+      <w:r>
+        <w:rPr>
+          <w:rFonts w:ascii="Courier New" w:hAnsi="Courier New" w:cs="Courier New"/>
+          <w:b/>
+          <w:noProof/>
+          <w:color w:val="008000"/>
+          <w:sz w:val="20"/>
+          <w:szCs w:val="20"/>
+        </w:rPr>
+        <w:t>unCliente.Guardar(unCliente.ParameterList)</w:t>
+      </w:r>
+    </w:p>
+    <w:p>
+      <w:pPr>
+        <w:pStyle w:val="Prrafodelista"/>
+        <w:rPr>
+          <w:rFonts w:ascii="Courier New" w:hAnsi="Courier New" w:cs="Courier New"/>
+          <w:b/>
+          <w:noProof/>
+          <w:color w:val="008000"/>
+          <w:sz w:val="20"/>
+          <w:szCs w:val="20"/>
+        </w:rPr>
+      </w:pPr>
+      <w:r>
+        <w:rPr>
+          <w:rFonts w:ascii="Courier New" w:hAnsi="Courier New" w:cs="Courier New"/>
+          <w:b/>
+          <w:noProof/>
+          <w:color w:val="008000"/>
+          <w:sz w:val="20"/>
+          <w:szCs w:val="20"/>
+        </w:rPr>
+        <w:t>sp: insertCliente</w:t>
+      </w:r>
+    </w:p>
+    <w:p>
+      <w:pPr>
+        <w:pStyle w:val="Prrafodelista"/>
+        <w:rPr>
+          <w:rFonts w:ascii="Courier New" w:hAnsi="Courier New" w:cs="Courier New"/>
+          <w:noProof/>
+          <w:color w:val="008000"/>
+          <w:sz w:val="20"/>
+          <w:szCs w:val="20"/>
+        </w:rPr>
+      </w:pPr>
+      <w:r>
+        <w:rPr>
+          <w:rFonts w:ascii="Courier New" w:hAnsi="Courier New" w:cs="Courier New"/>
+          <w:noProof/>
+          <w:color w:val="008000"/>
+          <w:sz w:val="20"/>
+          <w:szCs w:val="20"/>
+        </w:rPr>
+        <w:t>Inserta el cliente que tenia en parameterList en la tabla Cliente</w:t>
+      </w:r>
+    </w:p>
+    <w:p>
+      <w:pPr>
+        <w:pStyle w:val="Prrafodelista"/>
+        <w:rPr>
+          <w:rFonts w:ascii="Courier New" w:hAnsi="Courier New" w:cs="Courier New"/>
+          <w:noProof/>
+          <w:color w:val="008000"/>
+          <w:sz w:val="20"/>
+          <w:szCs w:val="20"/>
+        </w:rPr>
+      </w:pPr>
+    </w:p>
+    <w:p>
+      <w:pPr>
+        <w:pStyle w:val="Prrafodelista"/>
+        <w:rPr>
+          <w:rFonts w:ascii="Courier New" w:hAnsi="Courier New" w:cs="Courier New"/>
+          <w:b/>
+          <w:noProof/>
+          <w:color w:val="008000"/>
+          <w:sz w:val="20"/>
+          <w:szCs w:val="20"/>
+        </w:rPr>
+      </w:pPr>
+      <w:r>
+        <w:rPr>
+          <w:rFonts w:ascii="Courier New" w:hAnsi="Courier New" w:cs="Courier New"/>
+          <w:b/>
+          <w:noProof/>
+          <w:color w:val="008000"/>
+          <w:sz w:val="20"/>
+          <w:szCs w:val="20"/>
+        </w:rPr>
+        <w:t>Int idCliNuevo = unCliente.GuardarYObtenerID(unCliente.ParameterList)</w:t>
+      </w:r>
+    </w:p>
+    <w:p>
+      <w:pPr>
+        <w:pStyle w:val="Prrafodelista"/>
+        <w:rPr>
+          <w:rFonts w:ascii="Courier New" w:hAnsi="Courier New" w:cs="Courier New"/>
+          <w:b/>
+          <w:noProof/>
+          <w:color w:val="008000"/>
+          <w:sz w:val="20"/>
+          <w:szCs w:val="20"/>
+        </w:rPr>
+      </w:pPr>
+      <w:r>
+        <w:rPr>
+          <w:rFonts w:ascii="Courier New" w:hAnsi="Courier New" w:cs="Courier New"/>
+          <w:b/>
+          <w:noProof/>
+          <w:color w:val="008000"/>
+          <w:sz w:val="20"/>
+          <w:szCs w:val="20"/>
+        </w:rPr>
+        <w:t>Sp: insertCliente_retornarID</w:t>
+      </w:r>
+    </w:p>
+    <w:p>
+      <w:pPr>
+        <w:pStyle w:val="Prrafodelista"/>
+        <w:rPr>
+          <w:rFonts w:ascii="Courier New" w:hAnsi="Courier New" w:cs="Courier New"/>
+          <w:noProof/>
+          <w:color w:val="008000"/>
+          <w:sz w:val="20"/>
+          <w:szCs w:val="20"/>
+        </w:rPr>
+      </w:pPr>
+      <w:r>
+        <w:rPr>
+          <w:rFonts w:ascii="Courier New" w:hAnsi="Courier New" w:cs="Courier New"/>
+          <w:noProof/>
+          <w:color w:val="008000"/>
+          <w:sz w:val="20"/>
+          <w:szCs w:val="20"/>
+        </w:rPr>
+        <w:t>Inserta en la base en la tabla cliente un registro nuevo y me devuelve el idCliente que se le asigno a este nuevo cliente.</w:t>
+      </w:r>
+    </w:p>
+    <w:p>
+      <w:pPr>
+        <w:pStyle w:val="Prrafodelista"/>
+        <w:rPr>
+          <w:rFonts w:ascii="Courier New" w:hAnsi="Courier New" w:cs="Courier New"/>
+          <w:noProof/>
+          <w:color w:val="008000"/>
+          <w:sz w:val="20"/>
+          <w:szCs w:val="20"/>
+        </w:rPr>
+      </w:pPr>
+    </w:p>
+    <w:p>
+      <w:pPr>
+        <w:pStyle w:val="Prrafodelista"/>
+        <w:rPr>
+          <w:rFonts w:ascii="Courier New" w:hAnsi="Courier New" w:cs="Courier New"/>
+          <w:b/>
+          <w:noProof/>
+          <w:color w:val="008000"/>
+          <w:sz w:val="20"/>
+          <w:szCs w:val="20"/>
+        </w:rPr>
+      </w:pPr>
+      <w:r>
+        <w:rPr>
+          <w:rFonts w:ascii="Courier New" w:hAnsi="Courier New" w:cs="Courier New"/>
+          <w:b/>
+          <w:noProof/>
+          <w:color w:val="008000"/>
+          <w:sz w:val="20"/>
+          <w:szCs w:val="20"/>
+        </w:rPr>
+        <w:t xml:space="preserve">Bool </w:t>
+      </w:r>
+      <w:r>
+        <w:rPr>
+          <w:rFonts w:ascii="Courier New" w:hAnsi="Courier New" w:cs="Courier New"/>
+          <w:b/>
+          <w:noProof/>
+          <w:color w:val="008000"/>
+          <w:sz w:val="20"/>
+          <w:szCs w:val="20"/>
+        </w:rPr>
+        <w:t>estado</w:t>
+      </w:r>
+      <w:r>
+        <w:rPr>
+          <w:rFonts w:ascii="Courier New" w:hAnsi="Courier New" w:cs="Courier New"/>
+          <w:b/>
+          <w:noProof/>
+          <w:color w:val="008000"/>
+          <w:sz w:val="20"/>
+          <w:szCs w:val="20"/>
+        </w:rPr>
+        <w:t xml:space="preserve"> </w:t>
+      </w:r>
+      <w:r>
+        <w:rPr>
+          <w:rFonts w:ascii="Courier New" w:hAnsi="Courier New" w:cs="Courier New"/>
+          <w:b/>
+          <w:noProof/>
+          <w:color w:val="008000"/>
+          <w:sz w:val="20"/>
+          <w:szCs w:val="20"/>
+        </w:rPr>
+        <w:t xml:space="preserve">= </w:t>
+      </w:r>
+      <w:r>
+        <w:rPr>
+          <w:rFonts w:ascii="Courier New" w:hAnsi="Courier New" w:cs="Courier New"/>
+          <w:b/>
+          <w:noProof/>
+          <w:color w:val="008000"/>
+          <w:sz w:val="20"/>
+          <w:szCs w:val="20"/>
+        </w:rPr>
+        <w:t>unCliente.Modificar(unCliente.ParameterList)</w:t>
+      </w:r>
+    </w:p>
+    <w:p>
+      <w:pPr>
+        <w:pStyle w:val="Prrafodelista"/>
+        <w:rPr>
+          <w:rFonts w:ascii="Courier New" w:hAnsi="Courier New" w:cs="Courier New"/>
+          <w:b/>
+          <w:noProof/>
+          <w:color w:val="008000"/>
+          <w:sz w:val="20"/>
+          <w:szCs w:val="20"/>
+        </w:rPr>
+      </w:pPr>
+      <w:r>
+        <w:rPr>
+          <w:rFonts w:ascii="Courier New" w:hAnsi="Courier New" w:cs="Courier New"/>
+          <w:b/>
+          <w:noProof/>
+          <w:color w:val="008000"/>
+          <w:sz w:val="20"/>
+          <w:szCs w:val="20"/>
+        </w:rPr>
+        <w:t>Sp: updateCliente</w:t>
+      </w:r>
+    </w:p>
+    <w:p>
+      <w:pPr>
+        <w:pStyle w:val="Prrafodelista"/>
+        <w:rPr>
+          <w:rFonts w:ascii="Courier New" w:hAnsi="Courier New" w:cs="Courier New"/>
+          <w:noProof/>
+          <w:color w:val="008000"/>
+          <w:sz w:val="20"/>
+          <w:szCs w:val="20"/>
+        </w:rPr>
+      </w:pPr>
+      <w:r>
+        <w:rPr>
+          <w:rFonts w:ascii="Courier New" w:hAnsi="Courier New" w:cs="Courier New"/>
+          <w:noProof/>
+          <w:color w:val="008000"/>
+          <w:sz w:val="20"/>
+          <w:szCs w:val="20"/>
+        </w:rPr>
+        <w:t>Intenta modificar un cliente según los parametros que le pase. Si lo logra me devuelve true, si no false. (puede pasar que los datos que le paso para modificar sean erroneos, o que se pise una fk, etc).</w:t>
+      </w:r>
+    </w:p>
+    <w:p>
+      <w:pPr>
+        <w:pStyle w:val="Prrafodelista"/>
+        <w:rPr>
+          <w:rFonts w:ascii="Courier New" w:hAnsi="Courier New" w:cs="Courier New"/>
+          <w:noProof/>
+          <w:color w:val="008000"/>
+          <w:sz w:val="20"/>
+          <w:szCs w:val="20"/>
+        </w:rPr>
+      </w:pPr>
+    </w:p>
+    <w:p>
+      <w:pPr>
+        <w:pStyle w:val="Prrafodelista"/>
+        <w:rPr>
+          <w:rFonts w:ascii="Courier New" w:hAnsi="Courier New" w:cs="Courier New"/>
+          <w:b/>
+          <w:noProof/>
+          <w:color w:val="008000"/>
+          <w:sz w:val="20"/>
+          <w:szCs w:val="20"/>
+        </w:rPr>
+      </w:pPr>
+      <w:r>
+        <w:rPr>
+          <w:rFonts w:ascii="Courier New" w:hAnsi="Courier New" w:cs="Courier New"/>
+          <w:b/>
+          <w:noProof/>
+          <w:color w:val="008000"/>
+          <w:sz w:val="20"/>
+          <w:szCs w:val="20"/>
+        </w:rPr>
+        <w:t>unCliente.Eliminar(unCliente.ParameterList)</w:t>
+      </w:r>
+    </w:p>
+    <w:p>
+      <w:pPr>
+        <w:pStyle w:val="Prrafodelista"/>
+        <w:rPr>
+          <w:rFonts w:ascii="Courier New" w:hAnsi="Courier New" w:cs="Courier New"/>
+          <w:b/>
+          <w:noProof/>
+          <w:color w:val="008000"/>
+          <w:sz w:val="20"/>
+          <w:szCs w:val="20"/>
+        </w:rPr>
+      </w:pPr>
+      <w:r>
+        <w:rPr>
+          <w:rFonts w:ascii="Courier New" w:hAnsi="Courier New" w:cs="Courier New"/>
+          <w:b/>
+          <w:noProof/>
+          <w:color w:val="008000"/>
+          <w:sz w:val="20"/>
+          <w:szCs w:val="20"/>
+        </w:rPr>
+        <w:t>Sp: deleteCliente</w:t>
+      </w:r>
+    </w:p>
+    <w:p>
+      <w:pPr>
+        <w:pStyle w:val="Prrafodelista"/>
+        <w:rPr>
+          <w:rFonts w:ascii="Courier New" w:hAnsi="Courier New" w:cs="Courier New"/>
+          <w:noProof/>
+          <w:color w:val="008000"/>
+          <w:sz w:val="20"/>
+          <w:szCs w:val="20"/>
+        </w:rPr>
+      </w:pPr>
+      <w:r>
+        <w:rPr>
+          <w:rFonts w:ascii="Courier New" w:hAnsi="Courier New" w:cs="Courier New"/>
+          <w:noProof/>
+          <w:color w:val="008000"/>
+          <w:sz w:val="20"/>
+          <w:szCs w:val="20"/>
+        </w:rPr>
+        <w:t>elimina un registro de la tabla Cliente. Habria que hacer que retorne un booleano para saber si se pudo efectuar o no.</w:t>
+      </w:r>
+    </w:p>
+    <w:p>
+      <w:pPr>
+        <w:pStyle w:val="Prrafodelista"/>
+        <w:rPr>
+          <w:rFonts w:ascii="Courier New" w:hAnsi="Courier New" w:cs="Courier New"/>
+          <w:noProof/>
+          <w:color w:val="008000"/>
+          <w:sz w:val="20"/>
+          <w:szCs w:val="20"/>
+        </w:rPr>
+      </w:pPr>
+    </w:p>
+    <w:p>
+      <w:pPr>
+        <w:pStyle w:val="Prrafodelista"/>
+        <w:rPr>
+          <w:rFonts w:ascii="Courier New" w:hAnsi="Courier New" w:cs="Courier New"/>
+          <w:b/>
+          <w:noProof/>
+          <w:color w:val="008000"/>
+          <w:sz w:val="20"/>
+          <w:szCs w:val="20"/>
+        </w:rPr>
+      </w:pPr>
+      <w:r>
+        <w:rPr>
+          <w:rFonts w:ascii="Courier New" w:hAnsi="Courier New" w:cs="Courier New"/>
+          <w:b/>
+          <w:noProof/>
+          <w:color w:val="008000"/>
+          <w:sz w:val="20"/>
+          <w:szCs w:val="20"/>
+        </w:rPr>
+        <w:t>unUsuario.Deshabilitar(unUsuario.ParameterList)</w:t>
+      </w:r>
+    </w:p>
+    <w:p>
+      <w:pPr>
+        <w:pStyle w:val="Prrafodelista"/>
+        <w:rPr>
+          <w:rFonts w:ascii="Courier New" w:hAnsi="Courier New" w:cs="Courier New"/>
+          <w:b/>
+          <w:noProof/>
+          <w:color w:val="008000"/>
+          <w:sz w:val="20"/>
+          <w:szCs w:val="20"/>
+        </w:rPr>
+      </w:pPr>
+      <w:r>
+        <w:rPr>
+          <w:rFonts w:ascii="Courier New" w:hAnsi="Courier New" w:cs="Courier New"/>
+          <w:b/>
+          <w:noProof/>
+          <w:color w:val="008000"/>
+          <w:sz w:val="20"/>
+          <w:szCs w:val="20"/>
+        </w:rPr>
+        <w:t xml:space="preserve">Sp: </w:t>
+      </w:r>
+      <w:r>
+        <w:rPr>
+          <w:rFonts w:ascii="Courier New" w:hAnsi="Courier New" w:cs="Courier New"/>
+          <w:b/>
+          <w:noProof/>
+          <w:color w:val="008000"/>
+          <w:sz w:val="20"/>
+          <w:szCs w:val="20"/>
+        </w:rPr>
+        <w:t>deshabilitarUsuario</w:t>
+      </w:r>
+    </w:p>
+    <w:p>
+      <w:pPr>
+        <w:pStyle w:val="Prrafodelista"/>
+        <w:rPr>
+          <w:rFonts w:ascii="Courier New" w:hAnsi="Courier New" w:cs="Courier New"/>
+          <w:noProof/>
+          <w:color w:val="008000"/>
+          <w:sz w:val="20"/>
+          <w:szCs w:val="20"/>
+        </w:rPr>
+      </w:pPr>
+      <w:r>
+        <w:rPr>
+          <w:rFonts w:ascii="Courier New" w:hAnsi="Courier New" w:cs="Courier New"/>
+          <w:noProof/>
+          <w:color w:val="008000"/>
+          <w:sz w:val="20"/>
+          <w:szCs w:val="20"/>
+        </w:rPr>
+        <w:t>me deshabilita un usuario, ya sea por que supero max intentos o problemas con las cuentas.</w:t>
+      </w:r>
+    </w:p>
+    <w:p>
+      <w:pPr>
+        <w:pStyle w:val="Prrafodelista"/>
+        <w:rPr>
+          <w:rFonts w:ascii="Courier New" w:hAnsi="Courier New" w:cs="Courier New"/>
+          <w:noProof/>
+          <w:color w:val="008000"/>
+          <w:sz w:val="20"/>
+          <w:szCs w:val="20"/>
+        </w:rPr>
+      </w:pPr>
+    </w:p>
+    <w:p>
+      <w:pPr>
+        <w:pStyle w:val="Prrafodelista"/>
+        <w:rPr>
+          <w:rFonts w:ascii="Courier New" w:hAnsi="Courier New" w:cs="Courier New"/>
+          <w:b/>
+          <w:noProof/>
+          <w:color w:val="008000"/>
+          <w:sz w:val="20"/>
+          <w:szCs w:val="20"/>
+        </w:rPr>
+      </w:pPr>
+      <w:r>
+        <w:rPr>
+          <w:rFonts w:ascii="Courier New" w:hAnsi="Courier New" w:cs="Courier New"/>
+          <w:b/>
+          <w:noProof/>
+          <w:color w:val="008000"/>
+          <w:sz w:val="20"/>
+          <w:szCs w:val="20"/>
+        </w:rPr>
+        <w:t xml:space="preserve">DataSet ds = </w:t>
+      </w:r>
+      <w:r>
+        <w:rPr>
+          <w:rFonts w:ascii="Courier New" w:hAnsi="Courier New" w:cs="Courier New"/>
+          <w:b/>
+          <w:noProof/>
+          <w:color w:val="008000"/>
+          <w:sz w:val="20"/>
+          <w:szCs w:val="20"/>
+        </w:rPr>
+        <w:t>unUsuario.TraerListado(unUsuario.ParameterList, “</w:t>
+      </w:r>
+      <w:r>
+        <w:rPr>
+          <w:rFonts w:ascii="Courier New" w:hAnsi="Courier New" w:cs="Courier New"/>
+          <w:b/>
+          <w:noProof/>
+          <w:color w:val="008000"/>
+          <w:sz w:val="20"/>
+          <w:szCs w:val="20"/>
+        </w:rPr>
+        <w:t>D</w:t>
+      </w:r>
+      <w:r>
+        <w:rPr>
+          <w:rFonts w:ascii="Courier New" w:hAnsi="Courier New" w:cs="Courier New"/>
+          <w:b/>
+          <w:noProof/>
+          <w:color w:val="008000"/>
+          <w:sz w:val="20"/>
+          <w:szCs w:val="20"/>
+        </w:rPr>
+        <w:t>eRoles”)</w:t>
+      </w:r>
+    </w:p>
+    <w:p>
+      <w:pPr>
+        <w:pStyle w:val="Prrafodelista"/>
+        <w:rPr>
+          <w:rFonts w:ascii="Courier New" w:hAnsi="Courier New" w:cs="Courier New"/>
+          <w:b/>
+          <w:noProof/>
+          <w:color w:val="008000"/>
+          <w:sz w:val="20"/>
+          <w:szCs w:val="20"/>
+        </w:rPr>
+      </w:pPr>
+      <w:r>
+        <w:rPr>
+          <w:rFonts w:ascii="Courier New" w:hAnsi="Courier New" w:cs="Courier New"/>
+          <w:b/>
+          <w:noProof/>
+          <w:color w:val="008000"/>
+          <w:sz w:val="20"/>
+          <w:szCs w:val="20"/>
+        </w:rPr>
+        <w:t>sp: traerListadoUsuarioDeRoles</w:t>
+      </w:r>
+    </w:p>
+    <w:p>
+      <w:pPr>
+        <w:pStyle w:val="Prrafodelista"/>
+        <w:rPr>
+          <w:rFonts w:ascii="Courier New" w:hAnsi="Courier New" w:cs="Courier New"/>
+          <w:noProof/>
+          <w:color w:val="008000"/>
+          <w:sz w:val="20"/>
+          <w:szCs w:val="20"/>
+          <w:u w:val="single"/>
+        </w:rPr>
+      </w:pPr>
+      <w:r>
+        <w:rPr>
+          <w:rFonts w:ascii="Courier New" w:hAnsi="Courier New" w:cs="Courier New"/>
+          <w:noProof/>
+          <w:color w:val="008000"/>
+          <w:sz w:val="20"/>
+          <w:szCs w:val="20"/>
+        </w:rPr>
+        <w:t>Me trae un listado de los roles asociados que tiene un usuario.</w:t>
+      </w:r>
+      <w:r>
+        <w:rPr>
+          <w:rFonts w:ascii="Courier New" w:hAnsi="Courier New" w:cs="Courier New"/>
+          <w:noProof/>
+          <w:color w:val="008000"/>
+          <w:sz w:val="20"/>
+          <w:szCs w:val="20"/>
+        </w:rPr>
+        <w:t xml:space="preserve"> No olvidar que estos datos vienen en forma de tabla, igual que cuando vemos la consulta. Hay que hacer un datarowtoobject para obtener los campos asociados.</w:t>
+      </w:r>
       <w:bookmarkStart w:id="0" w:name="_GoBack"/>
       <w:bookmarkEnd w:id="0"/>
+    </w:p>
+    <w:p>
+      <w:pPr>
+        <w:pStyle w:val="Prrafodelista"/>
+        <w:rPr>
+          <w:rFonts w:ascii="Courier New" w:hAnsi="Courier New" w:cs="Courier New"/>
+          <w:b/>
+          <w:noProof/>
+          <w:color w:val="532476"/>
+          <w:szCs w:val="20"/>
+        </w:rPr>
+      </w:pPr>
+    </w:p>
+    <w:p>
+      <w:pPr>
+        <w:pStyle w:val="Prrafodelista"/>
+        <w:rPr>
+          <w:rFonts w:ascii="Courier New" w:hAnsi="Courier New" w:cs="Courier New"/>
+          <w:b/>
+          <w:noProof/>
+          <w:color w:val="532476"/>
+          <w:szCs w:val="20"/>
+        </w:rPr>
+      </w:pPr>
     </w:p>
     <w:sectPr>
       <w:pgSz w:w="12240" w:h="15840"/>

</xml_diff>